<commit_message>
Commit new change notes
</commit_message>
<xml_diff>
--- a/CEC-Documents/Revision batch V2019.1.001/Revision batch2019.1.001.docx
+++ b/CEC-Documents/Revision batch V2019.1.001/Revision batch2019.1.001.docx
@@ -968,20 +968,11 @@
         </w:numPr>
         <w:spacing w:after="0"/>
         <w:contextualSpacing/>
-        <w:rPr>
-          <w:color w:val="C45911" w:themeColor="accent2" w:themeShade="BF"/>
-        </w:rPr>
-      </w:pPr>
-      <w:r>
-        <w:rPr>
-          <w:color w:val="C45911" w:themeColor="accent2" w:themeShade="BF"/>
-        </w:rPr>
+      </w:pPr>
+      <w:r>
         <w:t>Section N</w:t>
       </w:r>
       <w:r>
-        <w:rPr>
-          <w:color w:val="C45911" w:themeColor="accent2" w:themeShade="BF"/>
-        </w:rPr>
         <w:t xml:space="preserve"> – new table </w:t>
       </w:r>
     </w:p>
@@ -3701,20 +3692,11 @@
           <w:ilvl w:val="0"/>
           <w:numId w:val="42"/>
         </w:numPr>
-        <w:rPr>
-          <w:color w:val="C45911" w:themeColor="accent2" w:themeShade="BF"/>
-        </w:rPr>
-      </w:pPr>
-      <w:r>
-        <w:rPr>
-          <w:color w:val="C45911" w:themeColor="accent2" w:themeShade="BF"/>
-        </w:rPr>
+      </w:pPr>
+      <w:r>
         <w:t>Section P</w:t>
       </w:r>
       <w:r>
-        <w:rPr>
-          <w:color w:val="C45911" w:themeColor="accent2" w:themeShade="BF"/>
-        </w:rPr>
         <w:t xml:space="preserve"> – new table</w:t>
       </w:r>
     </w:p>
@@ -4590,14 +4572,8 @@
           <w:ilvl w:val="0"/>
           <w:numId w:val="7"/>
         </w:numPr>
-        <w:rPr>
-          <w:color w:val="C45911" w:themeColor="accent2" w:themeShade="BF"/>
-        </w:rPr>
-      </w:pPr>
-      <w:r>
-        <w:rPr>
-          <w:color w:val="C45911" w:themeColor="accent2" w:themeShade="BF"/>
-        </w:rPr>
+      </w:pPr>
+      <w:r>
         <w:t>A05 – revised pseudo code</w:t>
       </w:r>
     </w:p>
@@ -4608,55 +4584,37 @@
           <w:ilvl w:val="1"/>
           <w:numId w:val="7"/>
         </w:numPr>
-        <w:rPr>
-          <w:color w:val="C45911" w:themeColor="accent2" w:themeShade="BF"/>
-        </w:rPr>
-      </w:pPr>
-      <w:r>
-        <w:rPr>
-          <w:color w:val="C45911" w:themeColor="accent2" w:themeShade="BF"/>
-        </w:rPr>
+      </w:pPr>
+      <w:r>
         <w:t>&lt;&lt;</w:t>
       </w:r>
       <w:r>
         <w:rPr>
           <w:b/>
-          <w:color w:val="C45911" w:themeColor="accent2" w:themeShade="BF"/>
         </w:rPr>
         <w:t>if A04 = Unventilated, then value = NA; else</w:t>
       </w:r>
       <w:r>
-        <w:rPr>
-          <w:color w:val="C45911" w:themeColor="accent2" w:themeShade="BF"/>
-        </w:rPr>
         <w:t xml:space="preserve"> </w:t>
       </w:r>
       <w:proofErr w:type="spellStart"/>
       <w:r>
         <w:rPr>
           <w:b/>
-          <w:color w:val="C45911" w:themeColor="accent2" w:themeShade="BF"/>
         </w:rPr>
         <w:t>u</w:t>
       </w:r>
       <w:r>
         <w:rPr>
           <w:strike/>
-          <w:color w:val="C45911" w:themeColor="accent2" w:themeShade="BF"/>
         </w:rPr>
         <w:t>U</w:t>
       </w:r>
       <w:r>
-        <w:rPr>
-          <w:color w:val="C45911" w:themeColor="accent2" w:themeShade="BF"/>
-        </w:rPr>
         <w:t>ser</w:t>
       </w:r>
       <w:proofErr w:type="spellEnd"/>
       <w:r>
-        <w:rPr>
-          <w:color w:val="C45911" w:themeColor="accent2" w:themeShade="BF"/>
-        </w:rPr>
         <w:t xml:space="preserve"> pick from list: *1/150, or *1/300&gt;&gt;</w:t>
       </w:r>
     </w:p>
@@ -6592,14 +6550,396 @@
           <w:b/>
         </w:rPr>
       </w:pPr>
+      <w:proofErr w:type="spellStart"/>
+      <w:proofErr w:type="gramStart"/>
+      <w:r>
+        <w:rPr>
+          <w:b/>
+        </w:rPr>
+        <w:t>elseif</w:t>
+      </w:r>
+      <w:proofErr w:type="spellEnd"/>
+      <w:proofErr w:type="gramEnd"/>
+      <w:r>
+        <w:rPr>
+          <w:b/>
+        </w:rPr>
+        <w:t xml:space="preserve"> </w:t>
+      </w:r>
+      <w:proofErr w:type="spellStart"/>
+      <w:r>
+        <w:rPr>
+          <w:b/>
+        </w:rPr>
+        <w:t>AHUAirflowMethod</w:t>
+      </w:r>
+      <w:proofErr w:type="spellEnd"/>
+      <w:r>
+        <w:rPr>
+          <w:b/>
+        </w:rPr>
+        <w:t xml:space="preserve"> = </w:t>
+      </w:r>
+      <w:proofErr w:type="spellStart"/>
+      <w:r>
+        <w:rPr>
+          <w:b/>
+        </w:rPr>
+        <w:t>CoolingSystemMethod</w:t>
+      </w:r>
+      <w:proofErr w:type="spellEnd"/>
+      <w:r>
+        <w:rPr>
+          <w:b/>
+        </w:rPr>
+        <w:t xml:space="preserve"> and A09=yes, </w:t>
+      </w:r>
+    </w:p>
+    <w:p>
+      <w:pPr>
+        <w:spacing w:after="0"/>
+        <w:ind w:left="1350"/>
+        <w:rPr>
+          <w:b/>
+        </w:rPr>
+      </w:pPr>
+      <w:proofErr w:type="gramStart"/>
+      <w:r>
+        <w:rPr>
+          <w:b/>
+        </w:rPr>
+        <w:t>then</w:t>
+      </w:r>
+      <w:proofErr w:type="gramEnd"/>
+      <w:r>
+        <w:rPr>
+          <w:b/>
+        </w:rPr>
+        <w:t xml:space="preserve"> value=</w:t>
+      </w:r>
+      <w:proofErr w:type="spellStart"/>
+      <w:r>
+        <w:rPr>
+          <w:b/>
+        </w:rPr>
+        <w:t>CondenserNomCoolCapacityTon</w:t>
+      </w:r>
+      <w:proofErr w:type="spellEnd"/>
+      <w:r>
+        <w:rPr>
+          <w:b/>
+        </w:rPr>
+        <w:t xml:space="preserve"> *250*</w:t>
+      </w:r>
+      <w:proofErr w:type="spellStart"/>
+      <w:r>
+        <w:rPr>
+          <w:b/>
+        </w:rPr>
+        <w:t>LeakageFactor</w:t>
+      </w:r>
+      <w:proofErr w:type="spellEnd"/>
+      <w:r>
+        <w:rPr>
+          <w:b/>
+        </w:rPr>
+        <w:t>;</w:t>
+      </w:r>
+      <w:r>
+        <w:rPr>
+          <w:b/>
+        </w:rPr>
+        <w:t xml:space="preserve"> …&gt;&gt;</w:t>
+      </w:r>
+    </w:p>
+    <w:p>
+      <w:pPr>
+        <w:spacing w:after="120"/>
+        <w:rPr>
+          <w:u w:val="single"/>
+        </w:rPr>
+      </w:pPr>
+    </w:p>
+    <w:p>
+      <w:pPr>
+        <w:spacing w:after="120"/>
+        <w:rPr>
+          <w:u w:val="single"/>
+        </w:rPr>
+      </w:pPr>
+      <w:r>
+        <w:rPr>
+          <w:u w:val="single"/>
+        </w:rPr>
+        <w:t>CF3</w:t>
+      </w:r>
+      <w:r>
+        <w:rPr>
+          <w:u w:val="single"/>
+        </w:rPr>
+        <w:t>R -MCH-20</w:t>
+      </w:r>
+      <w:r>
+        <w:rPr>
+          <w:u w:val="single"/>
+        </w:rPr>
+        <w:t xml:space="preserve"> </w:t>
+      </w:r>
+      <w:proofErr w:type="spellStart"/>
+      <w:r>
+        <w:rPr>
+          <w:u w:val="single"/>
+        </w:rPr>
+        <w:t>a</w:t>
+      </w:r>
+      <w:proofErr w:type="gramStart"/>
+      <w:r>
+        <w:rPr>
+          <w:u w:val="single"/>
+        </w:rPr>
+        <w:t>,c,d,e</w:t>
+      </w:r>
+      <w:proofErr w:type="spellEnd"/>
+      <w:proofErr w:type="gramEnd"/>
+    </w:p>
+    <w:p>
+      <w:pPr>
+        <w:pStyle w:val="ListParagraph"/>
+        <w:numPr>
+          <w:ilvl w:val="0"/>
+          <w:numId w:val="44"/>
+        </w:numPr>
+        <w:spacing w:after="120"/>
+      </w:pPr>
+      <w:r>
+        <w:t>A03 – revised static text</w:t>
+      </w:r>
+      <w:r>
+        <w:t xml:space="preserve"> (CF3R-MCH-20c only – add this field which is missing in the schema)</w:t>
+      </w:r>
+    </w:p>
+    <w:p>
+      <w:pPr>
+        <w:pStyle w:val="ListParagraph"/>
+        <w:numPr>
+          <w:ilvl w:val="1"/>
+          <w:numId w:val="44"/>
+        </w:numPr>
+        <w:spacing w:after="120"/>
+      </w:pPr>
+      <w:r>
+        <w:t xml:space="preserve">Indoor Unit Name </w:t>
+      </w:r>
+      <w:r>
+        <w:rPr>
+          <w:b/>
+        </w:rPr>
+        <w:t>or Description of Area</w:t>
+      </w:r>
       <w:bookmarkStart w:id="0" w:name="_GoBack"/>
       <w:bookmarkEnd w:id="0"/>
+      <w:r>
+        <w:rPr>
+          <w:b/>
+        </w:rPr>
+        <w:t xml:space="preserve"> Served</w:t>
+      </w:r>
+    </w:p>
+    <w:p>
+      <w:pPr>
+        <w:pStyle w:val="ListParagraph"/>
+        <w:numPr>
+          <w:ilvl w:val="0"/>
+          <w:numId w:val="44"/>
+        </w:numPr>
+        <w:spacing w:after="120"/>
+        <w:rPr>
+          <w:color w:val="2E74B5" w:themeColor="accent1" w:themeShade="BF"/>
+        </w:rPr>
+      </w:pPr>
+      <w:r>
+        <w:t xml:space="preserve">A08 </w:t>
+      </w:r>
+      <w:r>
+        <w:t>–</w:t>
+      </w:r>
+      <w:r>
+        <w:t xml:space="preserve"> </w:t>
+      </w:r>
+      <w:r>
+        <w:t>CF3R-MCH-20c only – add this field which is missing in the schema</w:t>
+      </w:r>
+    </w:p>
+    <w:p>
+      <w:pPr>
+        <w:pStyle w:val="ListParagraph"/>
+        <w:numPr>
+          <w:ilvl w:val="0"/>
+          <w:numId w:val="44"/>
+        </w:numPr>
+        <w:spacing w:after="120"/>
+      </w:pPr>
+      <w:r>
+        <w:t>A09 – new row</w:t>
+      </w:r>
+    </w:p>
+    <w:p>
+      <w:pPr>
+        <w:pStyle w:val="ListParagraph"/>
+        <w:numPr>
+          <w:ilvl w:val="1"/>
+          <w:numId w:val="44"/>
+        </w:numPr>
+        <w:spacing w:after="120"/>
+        <w:rPr>
+          <w:b/>
+        </w:rPr>
+      </w:pPr>
+      <w:r>
+        <w:rPr>
+          <w:b/>
+        </w:rPr>
+        <w:t>Is the system type Small Duct High Velocity (SDHV)?</w:t>
+      </w:r>
+    </w:p>
+    <w:p>
+      <w:pPr>
+        <w:pStyle w:val="ListParagraph"/>
+        <w:numPr>
+          <w:ilvl w:val="1"/>
+          <w:numId w:val="44"/>
+        </w:numPr>
+        <w:spacing w:after="0"/>
+        <w:rPr>
+          <w:b/>
+        </w:rPr>
+      </w:pPr>
+      <w:r>
+        <w:rPr>
+          <w:b/>
+        </w:rPr>
+        <w:t>&lt;&lt;if the system type on the MCH-01= one of the following two:</w:t>
+      </w:r>
+    </w:p>
+    <w:p>
+      <w:pPr>
+        <w:spacing w:after="0"/>
+        <w:ind w:left="720" w:firstLine="720"/>
+        <w:rPr>
+          <w:b/>
+        </w:rPr>
+      </w:pPr>
+      <w:r>
+        <w:rPr>
+          <w:b/>
+        </w:rPr>
+        <w:t>*small duct high velocity AC</w:t>
+      </w:r>
+    </w:p>
+    <w:p>
+      <w:pPr>
+        <w:spacing w:after="0"/>
+        <w:ind w:left="720" w:firstLine="720"/>
+        <w:rPr>
+          <w:b/>
+        </w:rPr>
+      </w:pPr>
+      <w:r>
+        <w:rPr>
+          <w:b/>
+        </w:rPr>
+        <w:t>*small duct high velocity HP</w:t>
+      </w:r>
+    </w:p>
+    <w:p>
+      <w:pPr>
+        <w:spacing w:after="0"/>
+        <w:ind w:left="720" w:firstLine="720"/>
+        <w:rPr>
+          <w:b/>
+        </w:rPr>
+      </w:pPr>
+      <w:proofErr w:type="gramStart"/>
+      <w:r>
+        <w:rPr>
+          <w:b/>
+        </w:rPr>
+        <w:t>then</w:t>
+      </w:r>
+      <w:proofErr w:type="gramEnd"/>
+      <w:r>
+        <w:rPr>
+          <w:b/>
+        </w:rPr>
+        <w:t xml:space="preserve"> value=yes;</w:t>
+      </w:r>
+    </w:p>
+    <w:p>
+      <w:pPr>
+        <w:spacing w:after="0"/>
+        <w:ind w:left="720" w:firstLine="720"/>
+        <w:rPr>
+          <w:b/>
+        </w:rPr>
+      </w:pPr>
+      <w:proofErr w:type="gramStart"/>
+      <w:r>
+        <w:rPr>
+          <w:b/>
+        </w:rPr>
+        <w:t>else</w:t>
+      </w:r>
+      <w:proofErr w:type="gramEnd"/>
+      <w:r>
+        <w:rPr>
+          <w:b/>
+        </w:rPr>
+        <w:t xml:space="preserve"> value=no&gt;&gt;</w:t>
+      </w:r>
+    </w:p>
+    <w:p>
+      <w:pPr>
+        <w:pStyle w:val="ListParagraph"/>
+        <w:numPr>
+          <w:ilvl w:val="0"/>
+          <w:numId w:val="45"/>
+        </w:numPr>
+        <w:spacing w:after="0"/>
+        <w:ind w:left="720"/>
+      </w:pPr>
+      <w:r>
+        <w:t>B10 – revised pseudo code</w:t>
+      </w:r>
+    </w:p>
+    <w:p>
+      <w:pPr>
+        <w:pStyle w:val="ListParagraph"/>
+        <w:numPr>
+          <w:ilvl w:val="0"/>
+          <w:numId w:val="46"/>
+        </w:numPr>
+        <w:spacing w:after="0"/>
+        <w:ind w:left="1350"/>
+      </w:pPr>
+      <w:r>
+        <w:t>&lt;&lt;calculated field: numeric xxx:</w:t>
+      </w:r>
+    </w:p>
+    <w:p>
+      <w:pPr>
+        <w:spacing w:after="0"/>
+        <w:ind w:left="1350"/>
+        <w:rPr>
+          <w:b/>
+        </w:rPr>
+      </w:pPr>
       <w:proofErr w:type="spellStart"/>
       <w:proofErr w:type="gramStart"/>
       <w:r>
         <w:rPr>
           <w:b/>
         </w:rPr>
+        <w:lastRenderedPageBreak/>
         <w:t>elseif</w:t>
       </w:r>
       <w:proofErr w:type="spellEnd"/>
@@ -6622,21 +6962,21 @@
         <w:rPr>
           <w:b/>
         </w:rPr>
-        <w:t xml:space="preserve"> = </w:t>
+        <w:t xml:space="preserve">= </w:t>
       </w:r>
       <w:proofErr w:type="spellStart"/>
       <w:r>
         <w:rPr>
           <w:b/>
         </w:rPr>
-        <w:t>CoolingSystemMethod</w:t>
+        <w:t>DefaultAirflowMethod</w:t>
       </w:r>
       <w:proofErr w:type="spellEnd"/>
       <w:r>
         <w:rPr>
           <w:b/>
         </w:rPr>
-        <w:t xml:space="preserve"> and A09=yes, </w:t>
+        <w:t xml:space="preserve"> then </w:t>
       </w:r>
     </w:p>
     <w:p>
@@ -6647,588 +6987,237 @@
           <w:b/>
         </w:rPr>
       </w:pPr>
+      <w:proofErr w:type="spellStart"/>
+      <w:r>
+        <w:rPr>
+          <w:b/>
+        </w:rPr>
+        <w:t>AHUAirflow</w:t>
+      </w:r>
+      <w:proofErr w:type="spellEnd"/>
+      <w:r>
+        <w:rPr>
+          <w:b/>
+        </w:rPr>
+        <w:t>=</w:t>
+      </w:r>
+      <w:proofErr w:type="spellStart"/>
+      <w:r>
+        <w:rPr>
+          <w:b/>
+        </w:rPr>
+        <w:t>ZonedCondFloorArea</w:t>
+      </w:r>
+      <w:proofErr w:type="spellEnd"/>
+      <w:r>
+        <w:rPr>
+          <w:b/>
+        </w:rPr>
+        <w:t xml:space="preserve">*0.5* </w:t>
+      </w:r>
+      <w:proofErr w:type="spellStart"/>
+      <w:r>
+        <w:rPr>
+          <w:b/>
+        </w:rPr>
+        <w:t>LeakageFactor</w:t>
+      </w:r>
+      <w:proofErr w:type="spellEnd"/>
+      <w:r>
+        <w:rPr>
+          <w:b/>
+        </w:rPr>
+        <w:t>;</w:t>
+      </w:r>
+    </w:p>
+    <w:p>
+      <w:pPr>
+        <w:spacing w:after="0"/>
+        <w:ind w:left="1350"/>
+      </w:pPr>
       <w:proofErr w:type="gramStart"/>
       <w:r>
-        <w:rPr>
-          <w:b/>
-        </w:rPr>
+        <w:t>if</w:t>
+      </w:r>
+      <w:proofErr w:type="gramEnd"/>
+      <w:r>
+        <w:t xml:space="preserve"> </w:t>
+      </w:r>
+      <w:proofErr w:type="spellStart"/>
+      <w:r>
+        <w:t>AHUAirflowMethod</w:t>
+      </w:r>
+      <w:proofErr w:type="spellEnd"/>
+      <w:r>
+        <w:t xml:space="preserve">= </w:t>
+      </w:r>
+      <w:proofErr w:type="spellStart"/>
+      <w:r>
+        <w:t>CoolingSystemMethod</w:t>
+      </w:r>
+      <w:proofErr w:type="spellEnd"/>
+      <w:r>
+        <w:t xml:space="preserve"> </w:t>
+      </w:r>
+      <w:r>
+        <w:rPr>
+          <w:b/>
+        </w:rPr>
+        <w:t>and A09 = no,</w:t>
+      </w:r>
+    </w:p>
+    <w:p>
+      <w:pPr>
+        <w:spacing w:after="0"/>
+        <w:ind w:left="1350"/>
+      </w:pPr>
+      <w:proofErr w:type="gramStart"/>
+      <w:r>
         <w:t>then</w:t>
       </w:r>
       <w:proofErr w:type="gramEnd"/>
       <w:r>
-        <w:rPr>
-          <w:b/>
-        </w:rPr>
-        <w:t xml:space="preserve"> value=</w:t>
+        <w:t xml:space="preserve"> </w:t>
       </w:r>
       <w:proofErr w:type="spellStart"/>
       <w:r>
-        <w:rPr>
-          <w:b/>
-        </w:rPr>
+        <w:t>AHUAirflow</w:t>
+      </w:r>
+      <w:proofErr w:type="spellEnd"/>
+      <w:r>
+        <w:t>=</w:t>
+      </w:r>
+      <w:proofErr w:type="spellStart"/>
+      <w:r>
         <w:t>CondenserNomCoolCapacityTon</w:t>
       </w:r>
       <w:proofErr w:type="spellEnd"/>
       <w:r>
-        <w:rPr>
-          <w:b/>
-        </w:rPr>
-        <w:t xml:space="preserve"> *250*</w:t>
+        <w:t xml:space="preserve">*400* </w:t>
       </w:r>
       <w:proofErr w:type="spellStart"/>
       <w:r>
-        <w:rPr>
-          <w:b/>
-        </w:rPr>
         <w:t>LeakageFactor</w:t>
       </w:r>
       <w:proofErr w:type="spellEnd"/>
       <w:r>
-        <w:rPr>
-          <w:b/>
-        </w:rPr>
         <w:t>;</w:t>
       </w:r>
-      <w:r>
-        <w:rPr>
-          <w:b/>
-        </w:rPr>
-        <w:t xml:space="preserve"> …&gt;&gt;</w:t>
-      </w:r>
-    </w:p>
-    <w:p>
-      <w:pPr>
-        <w:spacing w:after="120"/>
-        <w:rPr>
-          <w:u w:val="single"/>
-        </w:rPr>
-      </w:pPr>
-    </w:p>
-    <w:p>
-      <w:pPr>
-        <w:spacing w:after="120"/>
-        <w:rPr>
-          <w:u w:val="single"/>
-        </w:rPr>
-      </w:pPr>
-      <w:r>
-        <w:rPr>
-          <w:u w:val="single"/>
-        </w:rPr>
-        <w:t>CF3</w:t>
-      </w:r>
-      <w:r>
-        <w:rPr>
-          <w:u w:val="single"/>
-        </w:rPr>
-        <w:t>R -MCH-20</w:t>
-      </w:r>
-      <w:r>
-        <w:rPr>
-          <w:u w:val="single"/>
-        </w:rPr>
-        <w:t xml:space="preserve"> </w:t>
-      </w:r>
+    </w:p>
+    <w:p>
+      <w:pPr>
+        <w:spacing w:after="0"/>
+        <w:ind w:left="1350"/>
+        <w:rPr>
+          <w:b/>
+        </w:rPr>
+      </w:pPr>
       <w:proofErr w:type="spellStart"/>
-      <w:r>
-        <w:rPr>
-          <w:u w:val="single"/>
-        </w:rPr>
-        <w:t>a</w:t>
-      </w:r>
       <w:proofErr w:type="gramStart"/>
       <w:r>
         <w:rPr>
-          <w:u w:val="single"/>
-        </w:rPr>
-        <w:t>,c,d,e</w:t>
+          <w:b/>
+        </w:rPr>
+        <w:t>elseif</w:t>
       </w:r>
       <w:proofErr w:type="spellEnd"/>
       <w:proofErr w:type="gramEnd"/>
-    </w:p>
-    <w:p>
-      <w:pPr>
-        <w:pStyle w:val="ListParagraph"/>
-        <w:numPr>
-          <w:ilvl w:val="0"/>
-          <w:numId w:val="44"/>
-        </w:numPr>
-        <w:spacing w:after="120"/>
-      </w:pPr>
-      <w:r>
-        <w:t>A03</w:t>
-      </w:r>
-      <w:r>
-        <w:t xml:space="preserve"> – revised static text</w:t>
-      </w:r>
-    </w:p>
-    <w:p>
-      <w:pPr>
-        <w:pStyle w:val="ListParagraph"/>
-        <w:numPr>
-          <w:ilvl w:val="1"/>
-          <w:numId w:val="44"/>
-        </w:numPr>
-        <w:spacing w:after="120"/>
-      </w:pPr>
-      <w:r>
-        <w:t xml:space="preserve">Indoor Unit Name </w:t>
-      </w:r>
-      <w:r>
-        <w:rPr>
-          <w:b/>
-        </w:rPr>
-        <w:t>or Description of Area Served</w:t>
-      </w:r>
-    </w:p>
-    <w:p>
-      <w:pPr>
-        <w:pStyle w:val="ListParagraph"/>
-        <w:numPr>
-          <w:ilvl w:val="0"/>
-          <w:numId w:val="44"/>
-        </w:numPr>
-        <w:spacing w:after="120"/>
-      </w:pPr>
-      <w:r>
-        <w:t>A09 – new row</w:t>
-      </w:r>
-    </w:p>
-    <w:p>
-      <w:pPr>
-        <w:pStyle w:val="ListParagraph"/>
-        <w:numPr>
-          <w:ilvl w:val="1"/>
-          <w:numId w:val="44"/>
-        </w:numPr>
-        <w:spacing w:after="120"/>
-        <w:rPr>
-          <w:b/>
-        </w:rPr>
-      </w:pPr>
-      <w:r>
-        <w:rPr>
-          <w:b/>
-        </w:rPr>
-        <w:t>Is the system type Small Duct High Velocity (SDHV)?</w:t>
-      </w:r>
-    </w:p>
-    <w:p>
-      <w:pPr>
-        <w:pStyle w:val="ListParagraph"/>
-        <w:numPr>
-          <w:ilvl w:val="1"/>
-          <w:numId w:val="44"/>
-        </w:numPr>
+      <w:r>
+        <w:rPr>
+          <w:b/>
+        </w:rPr>
+        <w:t xml:space="preserve"> </w:t>
+      </w:r>
+      <w:proofErr w:type="spellStart"/>
+      <w:r>
+        <w:rPr>
+          <w:b/>
+        </w:rPr>
+        <w:t>AHUAirflowMethod</w:t>
+      </w:r>
+      <w:proofErr w:type="spellEnd"/>
+      <w:r>
+        <w:rPr>
+          <w:b/>
+        </w:rPr>
+        <w:t xml:space="preserve"> = </w:t>
+      </w:r>
+      <w:proofErr w:type="spellStart"/>
+      <w:r>
+        <w:rPr>
+          <w:b/>
+        </w:rPr>
+        <w:t>CoolingSystemMethod</w:t>
+      </w:r>
+      <w:proofErr w:type="spellEnd"/>
+      <w:r>
+        <w:rPr>
+          <w:b/>
+        </w:rPr>
+        <w:t xml:space="preserve"> and A09=yes, </w:t>
+      </w:r>
+    </w:p>
+    <w:p>
+      <w:pPr>
         <w:spacing w:after="0"/>
-        <w:rPr>
-          <w:b/>
-        </w:rPr>
-      </w:pPr>
-      <w:r>
-        <w:rPr>
-          <w:b/>
-        </w:rPr>
-        <w:t>&lt;&lt;if the system type on the MCH-01= one of the following two:</w:t>
+        <w:ind w:left="1350"/>
+        <w:rPr>
+          <w:b/>
+        </w:rPr>
+      </w:pPr>
+      <w:proofErr w:type="gramStart"/>
+      <w:r>
+        <w:rPr>
+          <w:b/>
+        </w:rPr>
+        <w:t>then</w:t>
+      </w:r>
+      <w:proofErr w:type="gramEnd"/>
+      <w:r>
+        <w:rPr>
+          <w:b/>
+        </w:rPr>
+        <w:t xml:space="preserve"> value=</w:t>
+      </w:r>
+      <w:proofErr w:type="spellStart"/>
+      <w:r>
+        <w:rPr>
+          <w:b/>
+        </w:rPr>
+        <w:t>CondenserNomCoolCapacityTon</w:t>
+      </w:r>
+      <w:proofErr w:type="spellEnd"/>
+      <w:r>
+        <w:rPr>
+          <w:b/>
+        </w:rPr>
+        <w:t xml:space="preserve"> *250*</w:t>
+      </w:r>
+      <w:proofErr w:type="spellStart"/>
+      <w:r>
+        <w:rPr>
+          <w:b/>
+        </w:rPr>
+        <w:t>LeakageFactor</w:t>
+      </w:r>
+      <w:proofErr w:type="spellEnd"/>
+      <w:r>
+        <w:rPr>
+          <w:b/>
+        </w:rPr>
+        <w:t>;</w:t>
+      </w:r>
+      <w:r>
+        <w:rPr>
+          <w:b/>
+        </w:rPr>
+        <w:t xml:space="preserve"> …&gt;&gt;</w:t>
       </w:r>
     </w:p>
     <w:p>
       <w:pPr>
         <w:spacing w:after="0"/>
         <w:ind w:left="720" w:firstLine="720"/>
-        <w:rPr>
-          <w:b/>
-        </w:rPr>
-      </w:pPr>
-      <w:r>
-        <w:rPr>
-          <w:b/>
-        </w:rPr>
-        <w:t>*small duct high velocity AC</w:t>
-      </w:r>
-    </w:p>
-    <w:p>
-      <w:pPr>
-        <w:spacing w:after="0"/>
-        <w:ind w:left="720" w:firstLine="720"/>
-        <w:rPr>
-          <w:b/>
-        </w:rPr>
-      </w:pPr>
-      <w:r>
-        <w:rPr>
-          <w:b/>
-        </w:rPr>
-        <w:t>*small duct high velocity HP</w:t>
-      </w:r>
-    </w:p>
-    <w:p>
-      <w:pPr>
-        <w:spacing w:after="0"/>
-        <w:ind w:left="720" w:firstLine="720"/>
-        <w:rPr>
-          <w:b/>
-        </w:rPr>
-      </w:pPr>
-      <w:proofErr w:type="gramStart"/>
-      <w:r>
-        <w:rPr>
-          <w:b/>
-        </w:rPr>
-        <w:t>then</w:t>
-      </w:r>
-      <w:proofErr w:type="gramEnd"/>
-      <w:r>
-        <w:rPr>
-          <w:b/>
-        </w:rPr>
-        <w:t xml:space="preserve"> value=yes;</w:t>
-      </w:r>
-    </w:p>
-    <w:p>
-      <w:pPr>
-        <w:spacing w:after="0"/>
-        <w:ind w:left="720" w:firstLine="720"/>
-        <w:rPr>
-          <w:b/>
-        </w:rPr>
-      </w:pPr>
-      <w:proofErr w:type="gramStart"/>
-      <w:r>
-        <w:rPr>
-          <w:b/>
-        </w:rPr>
-        <w:t>else</w:t>
-      </w:r>
-      <w:proofErr w:type="gramEnd"/>
-      <w:r>
-        <w:rPr>
-          <w:b/>
-        </w:rPr>
-        <w:t xml:space="preserve"> value=no&gt;&gt;</w:t>
-      </w:r>
-    </w:p>
-    <w:p>
-      <w:pPr>
-        <w:pStyle w:val="ListParagraph"/>
-        <w:numPr>
-          <w:ilvl w:val="0"/>
-          <w:numId w:val="45"/>
-        </w:numPr>
-        <w:spacing w:after="0"/>
-        <w:ind w:left="720"/>
-      </w:pPr>
-      <w:r>
-        <w:t>B10 – revised pseudo code</w:t>
-      </w:r>
-    </w:p>
-    <w:p>
-      <w:pPr>
-        <w:pStyle w:val="ListParagraph"/>
-        <w:numPr>
-          <w:ilvl w:val="0"/>
-          <w:numId w:val="46"/>
-        </w:numPr>
-        <w:spacing w:after="0"/>
-        <w:ind w:left="1350"/>
-      </w:pPr>
-      <w:r>
-        <w:t>&lt;&lt;calculated field: numeric xxx:</w:t>
-      </w:r>
-    </w:p>
-    <w:p>
-      <w:pPr>
-        <w:spacing w:after="0"/>
-        <w:ind w:left="1350"/>
-        <w:rPr>
-          <w:b/>
-        </w:rPr>
-      </w:pPr>
-      <w:proofErr w:type="spellStart"/>
-      <w:proofErr w:type="gramStart"/>
-      <w:r>
-        <w:rPr>
-          <w:b/>
-        </w:rPr>
-        <w:t>elseif</w:t>
-      </w:r>
-      <w:proofErr w:type="spellEnd"/>
-      <w:proofErr w:type="gramEnd"/>
-      <w:r>
-        <w:rPr>
-          <w:b/>
-        </w:rPr>
-        <w:t xml:space="preserve"> </w:t>
-      </w:r>
-      <w:proofErr w:type="spellStart"/>
-      <w:r>
-        <w:rPr>
-          <w:b/>
-        </w:rPr>
-        <w:t>AHUAirflowMethod</w:t>
-      </w:r>
-      <w:proofErr w:type="spellEnd"/>
-      <w:r>
-        <w:rPr>
-          <w:b/>
-        </w:rPr>
-        <w:t xml:space="preserve">= </w:t>
-      </w:r>
-      <w:proofErr w:type="spellStart"/>
-      <w:r>
-        <w:rPr>
-          <w:b/>
-        </w:rPr>
-        <w:t>DefaultAirflowMethod</w:t>
-      </w:r>
-      <w:proofErr w:type="spellEnd"/>
-      <w:r>
-        <w:rPr>
-          <w:b/>
-        </w:rPr>
-        <w:t xml:space="preserve"> then </w:t>
-      </w:r>
-    </w:p>
-    <w:p>
-      <w:pPr>
-        <w:spacing w:after="0"/>
-        <w:ind w:left="1350"/>
-        <w:rPr>
-          <w:b/>
-        </w:rPr>
-      </w:pPr>
-      <w:proofErr w:type="spellStart"/>
-      <w:r>
-        <w:rPr>
-          <w:b/>
-        </w:rPr>
-        <w:lastRenderedPageBreak/>
-        <w:t>AHUAirflow</w:t>
-      </w:r>
-      <w:proofErr w:type="spellEnd"/>
-      <w:r>
-        <w:rPr>
-          <w:b/>
-        </w:rPr>
-        <w:t>=</w:t>
-      </w:r>
-      <w:proofErr w:type="spellStart"/>
-      <w:r>
-        <w:rPr>
-          <w:b/>
-        </w:rPr>
-        <w:t>ZonedCondFloorArea</w:t>
-      </w:r>
-      <w:proofErr w:type="spellEnd"/>
-      <w:r>
-        <w:rPr>
-          <w:b/>
-        </w:rPr>
-        <w:t xml:space="preserve">*0.5* </w:t>
-      </w:r>
-      <w:proofErr w:type="spellStart"/>
-      <w:r>
-        <w:rPr>
-          <w:b/>
-        </w:rPr>
-        <w:t>LeakageFactor</w:t>
-      </w:r>
-      <w:proofErr w:type="spellEnd"/>
-      <w:r>
-        <w:rPr>
-          <w:b/>
-        </w:rPr>
-        <w:t>;</w:t>
-      </w:r>
-    </w:p>
-    <w:p>
-      <w:pPr>
-        <w:spacing w:after="0"/>
-        <w:ind w:left="1350"/>
-      </w:pPr>
-      <w:proofErr w:type="gramStart"/>
-      <w:r>
-        <w:t>if</w:t>
-      </w:r>
-      <w:proofErr w:type="gramEnd"/>
-      <w:r>
-        <w:t xml:space="preserve"> </w:t>
-      </w:r>
-      <w:proofErr w:type="spellStart"/>
-      <w:r>
-        <w:t>AHUAirflowMethod</w:t>
-      </w:r>
-      <w:proofErr w:type="spellEnd"/>
-      <w:r>
-        <w:t xml:space="preserve">= </w:t>
-      </w:r>
-      <w:proofErr w:type="spellStart"/>
-      <w:r>
-        <w:t>CoolingSystemMethod</w:t>
-      </w:r>
-      <w:proofErr w:type="spellEnd"/>
-      <w:r>
-        <w:t xml:space="preserve"> </w:t>
-      </w:r>
-      <w:r>
-        <w:rPr>
-          <w:b/>
-        </w:rPr>
-        <w:t>and A09 = no,</w:t>
-      </w:r>
-    </w:p>
-    <w:p>
-      <w:pPr>
-        <w:spacing w:after="0"/>
-        <w:ind w:left="1350"/>
-      </w:pPr>
-      <w:proofErr w:type="gramStart"/>
-      <w:r>
-        <w:t>then</w:t>
-      </w:r>
-      <w:proofErr w:type="gramEnd"/>
-      <w:r>
-        <w:t xml:space="preserve"> </w:t>
-      </w:r>
-      <w:proofErr w:type="spellStart"/>
-      <w:r>
-        <w:t>AHUAirflow</w:t>
-      </w:r>
-      <w:proofErr w:type="spellEnd"/>
-      <w:r>
-        <w:t>=</w:t>
-      </w:r>
-      <w:proofErr w:type="spellStart"/>
-      <w:r>
-        <w:t>CondenserNomCoolCapacityTon</w:t>
-      </w:r>
-      <w:proofErr w:type="spellEnd"/>
-      <w:r>
-        <w:t xml:space="preserve">*400* </w:t>
-      </w:r>
-      <w:proofErr w:type="spellStart"/>
-      <w:r>
-        <w:t>LeakageFactor</w:t>
-      </w:r>
-      <w:proofErr w:type="spellEnd"/>
-      <w:r>
-        <w:t>;</w:t>
-      </w:r>
-    </w:p>
-    <w:p>
-      <w:pPr>
-        <w:spacing w:after="0"/>
-        <w:ind w:left="1350"/>
-        <w:rPr>
-          <w:b/>
-        </w:rPr>
-      </w:pPr>
-      <w:proofErr w:type="spellStart"/>
-      <w:proofErr w:type="gramStart"/>
-      <w:r>
-        <w:rPr>
-          <w:b/>
-        </w:rPr>
-        <w:t>elseif</w:t>
-      </w:r>
-      <w:proofErr w:type="spellEnd"/>
-      <w:proofErr w:type="gramEnd"/>
-      <w:r>
-        <w:rPr>
-          <w:b/>
-        </w:rPr>
-        <w:t xml:space="preserve"> </w:t>
-      </w:r>
-      <w:proofErr w:type="spellStart"/>
-      <w:r>
-        <w:rPr>
-          <w:b/>
-        </w:rPr>
-        <w:t>AHUAirflowMethod</w:t>
-      </w:r>
-      <w:proofErr w:type="spellEnd"/>
-      <w:r>
-        <w:rPr>
-          <w:b/>
-        </w:rPr>
-        <w:t xml:space="preserve"> = </w:t>
-      </w:r>
-      <w:proofErr w:type="spellStart"/>
-      <w:r>
-        <w:rPr>
-          <w:b/>
-        </w:rPr>
-        <w:t>CoolingSystemMethod</w:t>
-      </w:r>
-      <w:proofErr w:type="spellEnd"/>
-      <w:r>
-        <w:rPr>
-          <w:b/>
-        </w:rPr>
-        <w:t xml:space="preserve"> and A09=yes, </w:t>
-      </w:r>
-    </w:p>
-    <w:p>
-      <w:pPr>
-        <w:spacing w:after="0"/>
-        <w:ind w:left="1350"/>
-        <w:rPr>
-          <w:b/>
-        </w:rPr>
-      </w:pPr>
-      <w:proofErr w:type="gramStart"/>
-      <w:r>
-        <w:rPr>
-          <w:b/>
-        </w:rPr>
-        <w:t>then</w:t>
-      </w:r>
-      <w:proofErr w:type="gramEnd"/>
-      <w:r>
-        <w:rPr>
-          <w:b/>
-        </w:rPr>
-        <w:t xml:space="preserve"> value=</w:t>
-      </w:r>
-      <w:proofErr w:type="spellStart"/>
-      <w:r>
-        <w:rPr>
-          <w:b/>
-        </w:rPr>
-        <w:t>CondenserNomCoolCapacityTon</w:t>
-      </w:r>
-      <w:proofErr w:type="spellEnd"/>
-      <w:r>
-        <w:rPr>
-          <w:b/>
-        </w:rPr>
-        <w:t xml:space="preserve"> *250*</w:t>
-      </w:r>
-      <w:proofErr w:type="spellStart"/>
-      <w:r>
-        <w:rPr>
-          <w:b/>
-        </w:rPr>
-        <w:t>LeakageFactor</w:t>
-      </w:r>
-      <w:proofErr w:type="spellEnd"/>
-      <w:r>
-        <w:rPr>
-          <w:b/>
-        </w:rPr>
-        <w:t>;</w:t>
-      </w:r>
-      <w:r>
-        <w:rPr>
-          <w:b/>
-        </w:rPr>
-        <w:t xml:space="preserve"> …&gt;&gt;</w:t>
-      </w:r>
-    </w:p>
-    <w:p>
-      <w:pPr>
-        <w:spacing w:after="0"/>
-        <w:ind w:left="720" w:firstLine="720"/>
       </w:pPr>
     </w:p>
     <w:p>
@@ -7883,14 +7872,8 @@
         </w:numPr>
         <w:spacing w:after="120"/>
         <w:ind w:left="720"/>
-        <w:rPr>
-          <w:color w:val="C45911" w:themeColor="accent2" w:themeShade="BF"/>
-        </w:rPr>
-      </w:pPr>
-      <w:r>
-        <w:rPr>
-          <w:color w:val="C45911" w:themeColor="accent2" w:themeShade="BF"/>
-        </w:rPr>
+      </w:pPr>
+      <w:r>
         <w:t>A05 – revised static text</w:t>
       </w:r>
     </w:p>
@@ -7903,20 +7886,13 @@
         </w:numPr>
         <w:spacing w:after="120"/>
         <w:ind w:left="1440"/>
-        <w:rPr>
-          <w:color w:val="C45911" w:themeColor="accent2" w:themeShade="BF"/>
-        </w:rPr>
-      </w:pPr>
-      <w:r>
-        <w:rPr>
-          <w:color w:val="C45911" w:themeColor="accent2" w:themeShade="BF"/>
-        </w:rPr>
+      </w:pPr>
+      <w:r>
         <w:t xml:space="preserve">Nominal Cooling Capacity (tons) </w:t>
       </w:r>
       <w:r>
         <w:rPr>
           <w:strike/>
-          <w:color w:val="C45911" w:themeColor="accent2" w:themeShade="BF"/>
         </w:rPr>
         <w:t>of Condenser</w:t>
       </w:r>
@@ -7929,14 +7905,8 @@
           <w:numId w:val="8"/>
         </w:numPr>
         <w:spacing w:after="120"/>
-        <w:rPr>
-          <w:color w:val="C45911" w:themeColor="accent2" w:themeShade="BF"/>
-        </w:rPr>
-      </w:pPr>
-      <w:r>
-        <w:rPr>
-          <w:color w:val="C45911" w:themeColor="accent2" w:themeShade="BF"/>
-        </w:rPr>
+      </w:pPr>
+      <w:r>
         <w:t>A05 – fully revised pseudo code</w:t>
       </w:r>
     </w:p>
@@ -9669,27 +9639,23 @@
           <w:numId w:val="61"/>
         </w:numPr>
         <w:rPr>
-          <w:color w:val="C45911" w:themeColor="accent2" w:themeShade="BF"/>
           <w:szCs w:val="20"/>
         </w:rPr>
       </w:pPr>
       <w:r>
         <w:rPr>
-          <w:color w:val="C45911" w:themeColor="accent2" w:themeShade="BF"/>
           <w:szCs w:val="20"/>
         </w:rPr>
         <w:t xml:space="preserve">A04 (was A05) – </w:t>
       </w:r>
       <w:r>
         <w:rPr>
-          <w:color w:val="C45911" w:themeColor="accent2" w:themeShade="BF"/>
           <w:szCs w:val="20"/>
         </w:rPr>
         <w:t xml:space="preserve">fully </w:t>
       </w:r>
       <w:r>
         <w:rPr>
-          <w:color w:val="C45911" w:themeColor="accent2" w:themeShade="BF"/>
           <w:szCs w:val="20"/>
         </w:rPr>
         <w:t>revised pseudo code</w:t>
@@ -9703,34 +9669,29 @@
           <w:numId w:val="58"/>
         </w:numPr>
         <w:rPr>
-          <w:color w:val="C45911" w:themeColor="accent2" w:themeShade="BF"/>
           <w:szCs w:val="20"/>
         </w:rPr>
       </w:pPr>
       <w:r>
         <w:rPr>
-          <w:color w:val="C45911" w:themeColor="accent2" w:themeShade="BF"/>
           <w:szCs w:val="20"/>
         </w:rPr>
         <w:t xml:space="preserve">Section B </w:t>
       </w:r>
       <w:r>
         <w:rPr>
-          <w:color w:val="C45911" w:themeColor="accent2" w:themeShade="BF"/>
           <w:szCs w:val="20"/>
         </w:rPr>
         <w:t>–</w:t>
       </w:r>
       <w:r>
         <w:rPr>
-          <w:color w:val="C45911" w:themeColor="accent2" w:themeShade="BF"/>
           <w:szCs w:val="20"/>
         </w:rPr>
         <w:t xml:space="preserve"> </w:t>
       </w:r>
       <w:r>
         <w:rPr>
-          <w:color w:val="C45911" w:themeColor="accent2" w:themeShade="BF"/>
           <w:szCs w:val="20"/>
         </w:rPr>
         <w:t>completely revised table</w:t>
@@ -9744,13 +9705,11 @@
           <w:numId w:val="58"/>
         </w:numPr>
         <w:rPr>
-          <w:color w:val="C45911" w:themeColor="accent2" w:themeShade="BF"/>
           <w:szCs w:val="20"/>
         </w:rPr>
       </w:pPr>
       <w:r>
         <w:rPr>
-          <w:color w:val="C45911" w:themeColor="accent2" w:themeShade="BF"/>
           <w:szCs w:val="20"/>
         </w:rPr>
         <w:t>B09 (was B08) – revised column header</w:t>
@@ -9764,21 +9723,18 @@
           <w:numId w:val="58"/>
         </w:numPr>
         <w:rPr>
-          <w:color w:val="C45911" w:themeColor="accent2" w:themeShade="BF"/>
           <w:szCs w:val="20"/>
         </w:rPr>
       </w:pPr>
       <w:r>
         <w:rPr>
           <w:b/>
-          <w:color w:val="C45911" w:themeColor="accent2" w:themeShade="BF"/>
           <w:szCs w:val="20"/>
         </w:rPr>
         <w:t>Installed</w:t>
       </w:r>
       <w:r>
         <w:rPr>
-          <w:color w:val="C45911" w:themeColor="accent2" w:themeShade="BF"/>
           <w:szCs w:val="20"/>
         </w:rPr>
         <w:t xml:space="preserve"> </w:t>
@@ -9786,14 +9742,12 @@
       <w:r>
         <w:rPr>
           <w:strike/>
-          <w:color w:val="C45911" w:themeColor="accent2" w:themeShade="BF"/>
           <w:szCs w:val="20"/>
         </w:rPr>
         <w:t>Air Handler,</w:t>
       </w:r>
       <w:r>
         <w:rPr>
-          <w:color w:val="C45911" w:themeColor="accent2" w:themeShade="BF"/>
           <w:szCs w:val="20"/>
         </w:rPr>
         <w:t xml:space="preserve"> Furnace </w:t>
@@ -9801,14 +9755,12 @@
       <w:r>
         <w:rPr>
           <w:strike/>
-          <w:color w:val="C45911" w:themeColor="accent2" w:themeShade="BF"/>
           <w:szCs w:val="20"/>
         </w:rPr>
         <w:t>or Fan Coil - Installed</w:t>
       </w:r>
       <w:r>
         <w:rPr>
-          <w:color w:val="C45911" w:themeColor="accent2" w:themeShade="BF"/>
           <w:szCs w:val="20"/>
         </w:rPr>
         <w:t xml:space="preserve"> Manufacturer Name</w:t>
@@ -9822,13 +9774,11 @@
           <w:numId w:val="58"/>
         </w:numPr>
         <w:rPr>
-          <w:color w:val="C45911" w:themeColor="accent2" w:themeShade="BF"/>
           <w:szCs w:val="20"/>
         </w:rPr>
       </w:pPr>
       <w:r>
         <w:rPr>
-          <w:color w:val="C45911" w:themeColor="accent2" w:themeShade="BF"/>
           <w:szCs w:val="20"/>
         </w:rPr>
         <w:t>Section C – completely revised table</w:t>
@@ -9842,13 +9792,11 @@
           <w:numId w:val="58"/>
         </w:numPr>
         <w:rPr>
-          <w:color w:val="C45911" w:themeColor="accent2" w:themeShade="BF"/>
           <w:szCs w:val="20"/>
         </w:rPr>
       </w:pPr>
       <w:r>
         <w:rPr>
-          <w:color w:val="C45911" w:themeColor="accent2" w:themeShade="BF"/>
           <w:szCs w:val="20"/>
         </w:rPr>
         <w:t>C07 and C08 (was 06 and 07)</w:t>
@@ -9862,21 +9810,18 @@
           <w:numId w:val="58"/>
         </w:numPr>
         <w:rPr>
-          <w:color w:val="C45911" w:themeColor="accent2" w:themeShade="BF"/>
           <w:szCs w:val="20"/>
         </w:rPr>
       </w:pPr>
       <w:r>
         <w:rPr>
           <w:strike/>
-          <w:color w:val="C45911" w:themeColor="accent2" w:themeShade="BF"/>
           <w:szCs w:val="20"/>
         </w:rPr>
         <w:t>Inside</w:t>
       </w:r>
       <w:r>
         <w:rPr>
-          <w:color w:val="C45911" w:themeColor="accent2" w:themeShade="BF"/>
           <w:szCs w:val="20"/>
         </w:rPr>
         <w:t xml:space="preserve"> </w:t>
@@ -9884,14 +9829,12 @@
       <w:r>
         <w:rPr>
           <w:b/>
-          <w:color w:val="C45911" w:themeColor="accent2" w:themeShade="BF"/>
           <w:szCs w:val="20"/>
         </w:rPr>
         <w:t>Indoor</w:t>
       </w:r>
       <w:r>
         <w:rPr>
-          <w:color w:val="C45911" w:themeColor="accent2" w:themeShade="BF"/>
           <w:szCs w:val="20"/>
         </w:rPr>
         <w:t xml:space="preserve"> Unit -Installed Manufacturer (Model) Name</w:t>
@@ -9905,13 +9848,11 @@
           <w:numId w:val="58"/>
         </w:numPr>
         <w:rPr>
-          <w:color w:val="C45911" w:themeColor="accent2" w:themeShade="BF"/>
           <w:szCs w:val="20"/>
         </w:rPr>
       </w:pPr>
       <w:r>
         <w:rPr>
-          <w:color w:val="C45911" w:themeColor="accent2" w:themeShade="BF"/>
           <w:szCs w:val="20"/>
         </w:rPr>
         <w:t>C10 (was C09) – revised column header</w:t>
@@ -9925,21 +9866,18 @@
           <w:numId w:val="58"/>
         </w:numPr>
         <w:rPr>
-          <w:color w:val="C45911" w:themeColor="accent2" w:themeShade="BF"/>
           <w:szCs w:val="20"/>
         </w:rPr>
       </w:pPr>
       <w:r>
         <w:rPr>
           <w:b/>
-          <w:color w:val="C45911" w:themeColor="accent2" w:themeShade="BF"/>
           <w:szCs w:val="20"/>
         </w:rPr>
         <w:t>Installed</w:t>
       </w:r>
       <w:r>
         <w:rPr>
-          <w:color w:val="C45911" w:themeColor="accent2" w:themeShade="BF"/>
           <w:szCs w:val="20"/>
         </w:rPr>
         <w:t xml:space="preserve"> </w:t>
@@ -9947,14 +9885,12 @@
       <w:r>
         <w:rPr>
           <w:strike/>
-          <w:color w:val="C45911" w:themeColor="accent2" w:themeShade="BF"/>
           <w:szCs w:val="20"/>
         </w:rPr>
         <w:t>Air Handler,</w:t>
       </w:r>
       <w:r>
         <w:rPr>
-          <w:color w:val="C45911" w:themeColor="accent2" w:themeShade="BF"/>
           <w:szCs w:val="20"/>
         </w:rPr>
         <w:t xml:space="preserve"> Furnace </w:t>
@@ -9962,14 +9898,12 @@
       <w:r>
         <w:rPr>
           <w:strike/>
-          <w:color w:val="C45911" w:themeColor="accent2" w:themeShade="BF"/>
           <w:szCs w:val="20"/>
         </w:rPr>
         <w:t>or Fan Coil - Installed</w:t>
       </w:r>
       <w:r>
         <w:rPr>
-          <w:color w:val="C45911" w:themeColor="accent2" w:themeShade="BF"/>
           <w:szCs w:val="20"/>
         </w:rPr>
         <w:t xml:space="preserve"> Model Number</w:t>
@@ -9983,20 +9917,17 @@
           <w:numId w:val="58"/>
         </w:numPr>
         <w:rPr>
-          <w:color w:val="C45911" w:themeColor="accent2" w:themeShade="BF"/>
           <w:szCs w:val="20"/>
         </w:rPr>
       </w:pPr>
       <w:r>
         <w:rPr>
-          <w:color w:val="C45911" w:themeColor="accent2" w:themeShade="BF"/>
           <w:szCs w:val="20"/>
         </w:rPr>
         <w:t>Section D header</w:t>
       </w:r>
       <w:r>
         <w:rPr>
-          <w:color w:val="C45911" w:themeColor="accent2" w:themeShade="BF"/>
           <w:szCs w:val="20"/>
         </w:rPr>
         <w:t xml:space="preserve"> – revised pseudo code</w:t>
@@ -10010,13 +9941,11 @@
           <w:numId w:val="58"/>
         </w:numPr>
         <w:rPr>
-          <w:color w:val="C45911" w:themeColor="accent2" w:themeShade="BF"/>
           <w:szCs w:val="20"/>
         </w:rPr>
       </w:pPr>
       <w:r>
         <w:rPr>
-          <w:color w:val="C45911" w:themeColor="accent2" w:themeShade="BF"/>
           <w:szCs w:val="20"/>
         </w:rPr>
         <w:lastRenderedPageBreak/>
@@ -10025,14 +9954,12 @@
       <w:r>
         <w:rPr>
           <w:strike/>
-          <w:color w:val="C45911" w:themeColor="accent2" w:themeShade="BF"/>
           <w:szCs w:val="20"/>
         </w:rPr>
         <w:t>A04</w:t>
       </w:r>
       <w:r>
         <w:rPr>
-          <w:color w:val="C45911" w:themeColor="accent2" w:themeShade="BF"/>
           <w:szCs w:val="20"/>
         </w:rPr>
         <w:t xml:space="preserve"> </w:t>
@@ -10040,14 +9967,12 @@
       <w:r>
         <w:rPr>
           <w:b/>
-          <w:color w:val="C45911" w:themeColor="accent2" w:themeShade="BF"/>
           <w:szCs w:val="20"/>
         </w:rPr>
         <w:t>A03</w:t>
       </w:r>
       <w:r>
         <w:rPr>
-          <w:color w:val="C45911" w:themeColor="accent2" w:themeShade="BF"/>
           <w:szCs w:val="20"/>
         </w:rPr>
         <w:t xml:space="preserve"> equal to "No " then display the "section does not apply" message; else display Table D&gt;&gt;</w:t>
@@ -10061,13 +9986,11 @@
           <w:numId w:val="58"/>
         </w:numPr>
         <w:rPr>
-          <w:color w:val="C45911" w:themeColor="accent2" w:themeShade="BF"/>
           <w:szCs w:val="20"/>
         </w:rPr>
       </w:pPr>
       <w:r>
         <w:rPr>
-          <w:color w:val="C45911" w:themeColor="accent2" w:themeShade="BF"/>
           <w:szCs w:val="20"/>
         </w:rPr>
         <w:t>Section D end note – revised static text</w:t>
@@ -10081,13 +10004,11 @@
           <w:numId w:val="58"/>
         </w:numPr>
         <w:rPr>
-          <w:color w:val="C45911" w:themeColor="accent2" w:themeShade="BF"/>
           <w:szCs w:val="20"/>
         </w:rPr>
       </w:pPr>
       <w:r>
         <w:rPr>
-          <w:color w:val="C45911" w:themeColor="accent2" w:themeShade="BF"/>
           <w:szCs w:val="20"/>
         </w:rPr>
         <w:t xml:space="preserve">Signature by responsible </w:t>
@@ -10095,14 +10016,12 @@
       <w:r>
         <w:rPr>
           <w:strike/>
-          <w:color w:val="C45911" w:themeColor="accent2" w:themeShade="BF"/>
           <w:szCs w:val="20"/>
         </w:rPr>
         <w:t>party</w:t>
       </w:r>
       <w:r>
         <w:rPr>
-          <w:color w:val="C45911" w:themeColor="accent2" w:themeShade="BF"/>
           <w:szCs w:val="20"/>
         </w:rPr>
         <w:t xml:space="preserve"> </w:t>
@@ -10110,14 +10029,12 @@
       <w:r>
         <w:rPr>
           <w:b/>
-          <w:color w:val="C45911" w:themeColor="accent2" w:themeShade="BF"/>
           <w:szCs w:val="20"/>
         </w:rPr>
         <w:t>person</w:t>
       </w:r>
       <w:r>
         <w:rPr>
-          <w:color w:val="C45911" w:themeColor="accent2" w:themeShade="BF"/>
           <w:szCs w:val="20"/>
         </w:rPr>
         <w:t xml:space="preserve"> </w:t>
@@ -10125,14 +10042,12 @@
       <w:r>
         <w:rPr>
           <w:strike/>
-          <w:color w:val="C45911" w:themeColor="accent2" w:themeShade="BF"/>
           <w:szCs w:val="20"/>
         </w:rPr>
         <w:t>below</w:t>
       </w:r>
       <w:r>
         <w:rPr>
-          <w:color w:val="C45911" w:themeColor="accent2" w:themeShade="BF"/>
           <w:szCs w:val="20"/>
         </w:rPr>
         <w:t xml:space="preserve"> </w:t>
@@ -10140,14 +10055,12 @@
       <w:r>
         <w:rPr>
           <w:b/>
-          <w:color w:val="C45911" w:themeColor="accent2" w:themeShade="BF"/>
           <w:szCs w:val="20"/>
         </w:rPr>
         <w:t>on this compliance document</w:t>
       </w:r>
       <w:r>
         <w:rPr>
-          <w:color w:val="C45911" w:themeColor="accent2" w:themeShade="BF"/>
           <w:szCs w:val="20"/>
         </w:rPr>
         <w:t xml:space="preserve"> certifies that the installed cooling equipment meets or exceeds the required value listed on the CF1R.</w:t>
@@ -10161,13 +10074,11 @@
           <w:numId w:val="58"/>
         </w:numPr>
         <w:rPr>
-          <w:color w:val="C45911" w:themeColor="accent2" w:themeShade="BF"/>
           <w:szCs w:val="20"/>
         </w:rPr>
       </w:pPr>
       <w:r>
         <w:rPr>
-          <w:color w:val="C45911" w:themeColor="accent2" w:themeShade="BF"/>
           <w:szCs w:val="20"/>
         </w:rPr>
         <w:t>Section E header – revised pseudo code</w:t>
@@ -10181,13 +10092,11 @@
           <w:numId w:val="58"/>
         </w:numPr>
         <w:rPr>
-          <w:color w:val="C45911" w:themeColor="accent2" w:themeShade="BF"/>
           <w:szCs w:val="20"/>
         </w:rPr>
       </w:pPr>
       <w:r>
         <w:rPr>
-          <w:color w:val="C45911" w:themeColor="accent2" w:themeShade="BF"/>
           <w:szCs w:val="20"/>
         </w:rPr>
         <w:t xml:space="preserve">&lt;&lt;if </w:t>
@@ -10195,14 +10104,12 @@
       <w:r>
         <w:rPr>
           <w:strike/>
-          <w:color w:val="C45911" w:themeColor="accent2" w:themeShade="BF"/>
           <w:szCs w:val="20"/>
         </w:rPr>
         <w:t>A05</w:t>
       </w:r>
       <w:r>
         <w:rPr>
-          <w:color w:val="C45911" w:themeColor="accent2" w:themeShade="BF"/>
           <w:szCs w:val="20"/>
         </w:rPr>
         <w:t xml:space="preserve"> </w:t>
@@ -10210,14 +10117,12 @@
       <w:r>
         <w:rPr>
           <w:b/>
-          <w:color w:val="C45911" w:themeColor="accent2" w:themeShade="BF"/>
           <w:szCs w:val="20"/>
         </w:rPr>
         <w:t>A04</w:t>
       </w:r>
       <w:r>
         <w:rPr>
-          <w:color w:val="C45911" w:themeColor="accent2" w:themeShade="BF"/>
           <w:szCs w:val="20"/>
         </w:rPr>
         <w:t xml:space="preserve"> equal to "No" then display the "section does not apply" message; else display Table E&gt;&gt;</w:t>
@@ -10231,13 +10136,11 @@
           <w:numId w:val="58"/>
         </w:numPr>
         <w:rPr>
-          <w:color w:val="C45911" w:themeColor="accent2" w:themeShade="BF"/>
           <w:szCs w:val="20"/>
         </w:rPr>
       </w:pPr>
       <w:r>
         <w:rPr>
-          <w:color w:val="C45911" w:themeColor="accent2" w:themeShade="BF"/>
           <w:szCs w:val="20"/>
         </w:rPr>
         <w:t>Section E end note – revised static text</w:t>
@@ -10251,13 +10154,11 @@
           <w:numId w:val="58"/>
         </w:numPr>
         <w:rPr>
-          <w:color w:val="C45911" w:themeColor="accent2" w:themeShade="BF"/>
           <w:szCs w:val="20"/>
         </w:rPr>
       </w:pPr>
       <w:r>
         <w:rPr>
-          <w:color w:val="C45911" w:themeColor="accent2" w:themeShade="BF"/>
           <w:szCs w:val="20"/>
         </w:rPr>
         <w:t xml:space="preserve">Signature by responsible </w:t>
@@ -10265,14 +10166,12 @@
       <w:r>
         <w:rPr>
           <w:strike/>
-          <w:color w:val="C45911" w:themeColor="accent2" w:themeShade="BF"/>
           <w:szCs w:val="20"/>
         </w:rPr>
         <w:t>party</w:t>
       </w:r>
       <w:r>
         <w:rPr>
-          <w:color w:val="C45911" w:themeColor="accent2" w:themeShade="BF"/>
           <w:szCs w:val="20"/>
         </w:rPr>
         <w:t xml:space="preserve"> </w:t>
@@ -10280,14 +10179,12 @@
       <w:r>
         <w:rPr>
           <w:b/>
-          <w:color w:val="C45911" w:themeColor="accent2" w:themeShade="BF"/>
           <w:szCs w:val="20"/>
         </w:rPr>
         <w:t>person</w:t>
       </w:r>
       <w:r>
         <w:rPr>
-          <w:color w:val="C45911" w:themeColor="accent2" w:themeShade="BF"/>
           <w:szCs w:val="20"/>
         </w:rPr>
         <w:t xml:space="preserve"> </w:t>
@@ -10295,14 +10192,12 @@
       <w:r>
         <w:rPr>
           <w:strike/>
-          <w:color w:val="C45911" w:themeColor="accent2" w:themeShade="BF"/>
           <w:szCs w:val="20"/>
         </w:rPr>
         <w:t>below</w:t>
       </w:r>
       <w:r>
         <w:rPr>
-          <w:color w:val="C45911" w:themeColor="accent2" w:themeShade="BF"/>
           <w:szCs w:val="20"/>
         </w:rPr>
         <w:t xml:space="preserve"> </w:t>
@@ -10310,14 +10205,12 @@
       <w:r>
         <w:rPr>
           <w:b/>
-          <w:color w:val="C45911" w:themeColor="accent2" w:themeShade="BF"/>
           <w:szCs w:val="20"/>
         </w:rPr>
         <w:t>on this compliance document</w:t>
       </w:r>
       <w:r>
         <w:rPr>
-          <w:color w:val="C45911" w:themeColor="accent2" w:themeShade="BF"/>
           <w:szCs w:val="20"/>
         </w:rPr>
         <w:t xml:space="preserve"> certifies that the installed cooling equipment meets or exceeds the required value listed on the CF1R.</w:t>
@@ -10331,13 +10224,11 @@
           <w:numId w:val="58"/>
         </w:numPr>
         <w:rPr>
-          <w:color w:val="C45911" w:themeColor="accent2" w:themeShade="BF"/>
           <w:szCs w:val="20"/>
         </w:rPr>
       </w:pPr>
       <w:r>
         <w:rPr>
-          <w:color w:val="C45911" w:themeColor="accent2" w:themeShade="BF"/>
           <w:szCs w:val="20"/>
         </w:rPr>
         <w:t>Section F header – revised pseudo code</w:t>
@@ -10351,13 +10242,11 @@
           <w:numId w:val="58"/>
         </w:numPr>
         <w:rPr>
-          <w:color w:val="C45911" w:themeColor="accent2" w:themeShade="BF"/>
           <w:szCs w:val="20"/>
         </w:rPr>
       </w:pPr>
       <w:r>
         <w:rPr>
-          <w:color w:val="C45911" w:themeColor="accent2" w:themeShade="BF"/>
           <w:szCs w:val="20"/>
         </w:rPr>
         <w:t xml:space="preserve">&lt;&lt;if </w:t>
@@ -10365,14 +10254,12 @@
       <w:r>
         <w:rPr>
           <w:strike/>
-          <w:color w:val="C45911" w:themeColor="accent2" w:themeShade="BF"/>
           <w:szCs w:val="20"/>
         </w:rPr>
         <w:t>A06</w:t>
       </w:r>
       <w:r>
         <w:rPr>
-          <w:color w:val="C45911" w:themeColor="accent2" w:themeShade="BF"/>
           <w:szCs w:val="20"/>
         </w:rPr>
         <w:t xml:space="preserve"> </w:t>
@@ -10380,14 +10267,12 @@
       <w:r>
         <w:rPr>
           <w:b/>
-          <w:color w:val="C45911" w:themeColor="accent2" w:themeShade="BF"/>
           <w:szCs w:val="20"/>
         </w:rPr>
         <w:t>A05</w:t>
       </w:r>
       <w:r>
         <w:rPr>
-          <w:color w:val="C45911" w:themeColor="accent2" w:themeShade="BF"/>
           <w:szCs w:val="20"/>
         </w:rPr>
         <w:t xml:space="preserve"> equal to "No " then display the "section does not apply" message; else display Table F&gt;&gt;</w:t>
@@ -10401,13 +10286,11 @@
           <w:numId w:val="58"/>
         </w:numPr>
         <w:rPr>
-          <w:color w:val="C45911" w:themeColor="accent2" w:themeShade="BF"/>
           <w:szCs w:val="20"/>
         </w:rPr>
       </w:pPr>
       <w:r>
         <w:rPr>
-          <w:color w:val="C45911" w:themeColor="accent2" w:themeShade="BF"/>
           <w:szCs w:val="20"/>
         </w:rPr>
         <w:t>F03 – revised pseudo code</w:t>
@@ -10421,13 +10304,11 @@
           <w:numId w:val="58"/>
         </w:numPr>
         <w:rPr>
-          <w:color w:val="C45911" w:themeColor="accent2" w:themeShade="BF"/>
           <w:szCs w:val="20"/>
         </w:rPr>
       </w:pPr>
       <w:r>
         <w:rPr>
-          <w:color w:val="C45911" w:themeColor="accent2" w:themeShade="BF"/>
           <w:szCs w:val="20"/>
         </w:rPr>
         <w:t xml:space="preserve">&lt;&lt;auto filled from CF2R-MCH-01 </w:t>
@@ -10435,14 +10316,12 @@
       <w:r>
         <w:rPr>
           <w:b/>
-          <w:color w:val="C45911" w:themeColor="accent2" w:themeShade="BF"/>
           <w:szCs w:val="20"/>
         </w:rPr>
         <w:t>if value is available, else value=n/a</w:t>
       </w:r>
       <w:r>
         <w:rPr>
-          <w:color w:val="C45911" w:themeColor="accent2" w:themeShade="BF"/>
           <w:szCs w:val="20"/>
         </w:rPr>
         <w:t>&gt;&gt;</w:t>
@@ -10456,13 +10335,11 @@
           <w:numId w:val="58"/>
         </w:numPr>
         <w:rPr>
-          <w:color w:val="C45911" w:themeColor="accent2" w:themeShade="BF"/>
           <w:szCs w:val="20"/>
         </w:rPr>
       </w:pPr>
       <w:r>
         <w:rPr>
-          <w:color w:val="C45911" w:themeColor="accent2" w:themeShade="BF"/>
           <w:szCs w:val="20"/>
         </w:rPr>
         <w:t>Section F end note – revised static text</w:t>
@@ -10476,13 +10353,11 @@
           <w:numId w:val="58"/>
         </w:numPr>
         <w:rPr>
-          <w:color w:val="C45911" w:themeColor="accent2" w:themeShade="BF"/>
           <w:szCs w:val="20"/>
         </w:rPr>
       </w:pPr>
       <w:r>
         <w:rPr>
-          <w:color w:val="C45911" w:themeColor="accent2" w:themeShade="BF"/>
           <w:szCs w:val="20"/>
         </w:rPr>
         <w:t xml:space="preserve">Signature by responsible </w:t>
@@ -10490,14 +10365,12 @@
       <w:r>
         <w:rPr>
           <w:strike/>
-          <w:color w:val="C45911" w:themeColor="accent2" w:themeShade="BF"/>
           <w:szCs w:val="20"/>
         </w:rPr>
         <w:t>party</w:t>
       </w:r>
       <w:r>
         <w:rPr>
-          <w:color w:val="C45911" w:themeColor="accent2" w:themeShade="BF"/>
           <w:szCs w:val="20"/>
         </w:rPr>
         <w:t xml:space="preserve"> </w:t>
@@ -10505,14 +10378,12 @@
       <w:r>
         <w:rPr>
           <w:b/>
-          <w:color w:val="C45911" w:themeColor="accent2" w:themeShade="BF"/>
           <w:szCs w:val="20"/>
         </w:rPr>
         <w:t>person</w:t>
       </w:r>
       <w:r>
         <w:rPr>
-          <w:color w:val="C45911" w:themeColor="accent2" w:themeShade="BF"/>
           <w:szCs w:val="20"/>
         </w:rPr>
         <w:t xml:space="preserve"> </w:t>
@@ -10520,14 +10391,12 @@
       <w:r>
         <w:rPr>
           <w:strike/>
-          <w:color w:val="C45911" w:themeColor="accent2" w:themeShade="BF"/>
           <w:szCs w:val="20"/>
         </w:rPr>
         <w:t>below</w:t>
       </w:r>
       <w:r>
         <w:rPr>
-          <w:color w:val="C45911" w:themeColor="accent2" w:themeShade="BF"/>
           <w:szCs w:val="20"/>
         </w:rPr>
         <w:t xml:space="preserve"> </w:t>
@@ -10535,14 +10404,12 @@
       <w:r>
         <w:rPr>
           <w:b/>
-          <w:color w:val="C45911" w:themeColor="accent2" w:themeShade="BF"/>
           <w:szCs w:val="20"/>
         </w:rPr>
         <w:t>on this compliance document</w:t>
       </w:r>
       <w:r>
         <w:rPr>
-          <w:color w:val="C45911" w:themeColor="accent2" w:themeShade="BF"/>
           <w:szCs w:val="20"/>
         </w:rPr>
         <w:t xml:space="preserve"> certifies that the installed cooling equipment meets or exceeds the required value listed on the CF1R.</w:t>
@@ -10556,13 +10423,11 @@
           <w:numId w:val="58"/>
         </w:numPr>
         <w:rPr>
-          <w:color w:val="C45911" w:themeColor="accent2" w:themeShade="BF"/>
           <w:szCs w:val="20"/>
         </w:rPr>
       </w:pPr>
       <w:r>
         <w:rPr>
-          <w:color w:val="C45911" w:themeColor="accent2" w:themeShade="BF"/>
           <w:szCs w:val="20"/>
         </w:rPr>
         <w:t>Section G header – revised pseudo code</w:t>
@@ -10575,14 +10440,10 @@
           <w:ilvl w:val="1"/>
           <w:numId w:val="58"/>
         </w:numPr>
-        <w:rPr>
-          <w:color w:val="C45911" w:themeColor="accent2" w:themeShade="BF"/>
-        </w:rPr>
       </w:pPr>
       <w:r>
         <w:rPr>
           <w:rFonts w:ascii="Calibri" w:hAnsi="Calibri"/>
-          <w:color w:val="C45911" w:themeColor="accent2" w:themeShade="BF"/>
         </w:rPr>
         <w:t xml:space="preserve">&lt;&lt;if </w:t>
       </w:r>
@@ -10590,14 +10451,12 @@
         <w:rPr>
           <w:rFonts w:ascii="Calibri" w:hAnsi="Calibri"/>
           <w:strike/>
-          <w:color w:val="C45911" w:themeColor="accent2" w:themeShade="BF"/>
         </w:rPr>
         <w:t>A09</w:t>
       </w:r>
       <w:r>
         <w:rPr>
           <w:rFonts w:ascii="Calibri" w:hAnsi="Calibri"/>
-          <w:color w:val="C45911" w:themeColor="accent2" w:themeShade="BF"/>
         </w:rPr>
         <w:t xml:space="preserve"> </w:t>
       </w:r>
@@ -10605,14 +10464,12 @@
         <w:rPr>
           <w:rFonts w:ascii="Calibri" w:hAnsi="Calibri"/>
           <w:b/>
-          <w:color w:val="C45911" w:themeColor="accent2" w:themeShade="BF"/>
         </w:rPr>
         <w:t>A08</w:t>
       </w:r>
       <w:r>
         <w:rPr>
           <w:rFonts w:ascii="Calibri" w:hAnsi="Calibri"/>
-          <w:color w:val="C45911" w:themeColor="accent2" w:themeShade="BF"/>
         </w:rPr>
         <w:t xml:space="preserve"> equal to "No" then display the "section does not apply" message; else display Table G</w:t>
       </w:r>
@@ -10620,7 +10477,6 @@
         <w:rPr>
           <w:rFonts w:ascii="Calibri" w:hAnsi="Calibri"/>
           <w:bCs/>
-          <w:color w:val="C45911" w:themeColor="accent2" w:themeShade="BF"/>
         </w:rPr>
         <w:t>&gt;&gt;</w:t>
       </w:r>
@@ -10632,15 +10488,11 @@
           <w:ilvl w:val="0"/>
           <w:numId w:val="58"/>
         </w:numPr>
-        <w:rPr>
-          <w:color w:val="C45911" w:themeColor="accent2" w:themeShade="BF"/>
-        </w:rPr>
       </w:pPr>
       <w:r>
         <w:rPr>
           <w:rFonts w:ascii="Calibri" w:hAnsi="Calibri"/>
           <w:bCs/>
-          <w:color w:val="C45911" w:themeColor="accent2" w:themeShade="BF"/>
         </w:rPr>
         <w:t>G01 – revised static text</w:t>
       </w:r>
@@ -10652,99 +10504,66 @@
           <w:ilvl w:val="1"/>
           <w:numId w:val="58"/>
         </w:numPr>
-        <w:rPr>
-          <w:color w:val="C45911" w:themeColor="accent2" w:themeShade="BF"/>
-        </w:rPr>
-      </w:pPr>
-      <w:r>
-        <w:rPr>
-          <w:color w:val="C45911" w:themeColor="accent2" w:themeShade="BF"/>
-        </w:rPr>
+      </w:pPr>
+      <w:r>
         <w:t xml:space="preserve">If a specific air handler, </w:t>
       </w:r>
       <w:proofErr w:type="gramStart"/>
       <w:r>
-        <w:rPr>
-          <w:color w:val="C45911" w:themeColor="accent2" w:themeShade="BF"/>
-        </w:rPr>
         <w:t>furnace or fan coil is required by the directory used to certify product performance</w:t>
       </w:r>
       <w:proofErr w:type="gramEnd"/>
       <w:r>
-        <w:rPr>
-          <w:color w:val="C45911" w:themeColor="accent2" w:themeShade="BF"/>
-        </w:rPr>
         <w:t xml:space="preserve">, the responsible </w:t>
       </w:r>
       <w:r>
         <w:rPr>
           <w:strike/>
-          <w:color w:val="C45911" w:themeColor="accent2" w:themeShade="BF"/>
         </w:rPr>
         <w:t>party</w:t>
       </w:r>
       <w:r>
-        <w:rPr>
-          <w:color w:val="C45911" w:themeColor="accent2" w:themeShade="BF"/>
-        </w:rPr>
         <w:t xml:space="preserve"> </w:t>
       </w:r>
       <w:r>
         <w:rPr>
           <w:b/>
-          <w:color w:val="C45911" w:themeColor="accent2" w:themeShade="BF"/>
         </w:rPr>
         <w:t>person</w:t>
       </w:r>
       <w:r>
-        <w:rPr>
-          <w:color w:val="C45911" w:themeColor="accent2" w:themeShade="BF"/>
-        </w:rPr>
         <w:t xml:space="preserve"> certifies by signing </w:t>
       </w:r>
       <w:r>
         <w:rPr>
           <w:strike/>
-          <w:color w:val="C45911" w:themeColor="accent2" w:themeShade="BF"/>
         </w:rPr>
         <w:t>below</w:t>
       </w:r>
       <w:r>
-        <w:rPr>
-          <w:color w:val="C45911" w:themeColor="accent2" w:themeShade="BF"/>
-        </w:rPr>
         <w:t xml:space="preserve"> </w:t>
       </w:r>
       <w:r>
         <w:rPr>
           <w:b/>
-          <w:color w:val="C45911" w:themeColor="accent2" w:themeShade="BF"/>
         </w:rPr>
         <w:t>this compliance document</w:t>
       </w:r>
       <w:r>
-        <w:rPr>
-          <w:color w:val="C45911" w:themeColor="accent2" w:themeShade="BF"/>
-        </w:rPr>
         <w:t xml:space="preserve"> that the installed air handler/furnace matches the equipment </w:t>
       </w:r>
       <w:r>
         <w:rPr>
           <w:strike/>
-          <w:color w:val="C45911" w:themeColor="accent2" w:themeShade="BF"/>
         </w:rPr>
         <w:t>on the AHRI Certificate</w:t>
       </w:r>
       <w:r>
-        <w:rPr>
-          <w:color w:val="C45911" w:themeColor="accent2" w:themeShade="BF"/>
-        </w:rPr>
         <w:t xml:space="preserve"> </w:t>
       </w:r>
       <w:r>
         <w:rPr>
           <w:b/>
-          <w:color w:val="C45911" w:themeColor="accent2" w:themeShade="BF"/>
         </w:rPr>
         <w:t>specified by the Directory of Certified Product Performance.</w:t>
       </w:r>
@@ -10757,13 +10576,11 @@
           <w:numId w:val="58"/>
         </w:numPr>
         <w:rPr>
-          <w:color w:val="C45911" w:themeColor="accent2" w:themeShade="BF"/>
           <w:szCs w:val="20"/>
         </w:rPr>
       </w:pPr>
       <w:r>
         <w:rPr>
-          <w:color w:val="C45911" w:themeColor="accent2" w:themeShade="BF"/>
           <w:szCs w:val="20"/>
         </w:rPr>
         <w:t>Section H header – revised pseudo code</w:t>
@@ -10776,14 +10593,10 @@
           <w:ilvl w:val="1"/>
           <w:numId w:val="58"/>
         </w:numPr>
-        <w:rPr>
-          <w:color w:val="C45911" w:themeColor="accent2" w:themeShade="BF"/>
-        </w:rPr>
       </w:pPr>
       <w:r>
         <w:rPr>
           <w:rFonts w:ascii="Calibri" w:hAnsi="Calibri"/>
-          <w:color w:val="C45911" w:themeColor="accent2" w:themeShade="BF"/>
         </w:rPr>
         <w:t xml:space="preserve">&lt;&lt;if </w:t>
       </w:r>
@@ -10791,14 +10604,12 @@
         <w:rPr>
           <w:rFonts w:ascii="Calibri" w:hAnsi="Calibri"/>
           <w:strike/>
-          <w:color w:val="C45911" w:themeColor="accent2" w:themeShade="BF"/>
         </w:rPr>
         <w:t>A10</w:t>
       </w:r>
       <w:r>
         <w:rPr>
           <w:rFonts w:ascii="Calibri" w:hAnsi="Calibri"/>
-          <w:color w:val="C45911" w:themeColor="accent2" w:themeShade="BF"/>
         </w:rPr>
         <w:t xml:space="preserve"> </w:t>
       </w:r>
@@ -10806,14 +10617,12 @@
         <w:rPr>
           <w:rFonts w:ascii="Calibri" w:hAnsi="Calibri"/>
           <w:b/>
-          <w:color w:val="C45911" w:themeColor="accent2" w:themeShade="BF"/>
         </w:rPr>
         <w:t>A09</w:t>
       </w:r>
       <w:r>
         <w:rPr>
           <w:rFonts w:ascii="Calibri" w:hAnsi="Calibri"/>
-          <w:color w:val="C45911" w:themeColor="accent2" w:themeShade="BF"/>
         </w:rPr>
         <w:t xml:space="preserve"> equal to "No" then display the "section does not apply" message; else display Table H</w:t>
       </w:r>
@@ -10821,7 +10630,6 @@
         <w:rPr>
           <w:rFonts w:ascii="Calibri" w:hAnsi="Calibri"/>
           <w:bCs/>
-          <w:color w:val="C45911" w:themeColor="accent2" w:themeShade="BF"/>
         </w:rPr>
         <w:t>&gt;&gt;</w:t>
       </w:r>
@@ -10833,14 +10641,8 @@
           <w:ilvl w:val="0"/>
           <w:numId w:val="58"/>
         </w:numPr>
-        <w:rPr>
-          <w:color w:val="C45911" w:themeColor="accent2" w:themeShade="BF"/>
-        </w:rPr>
-      </w:pPr>
-      <w:r>
-        <w:rPr>
-          <w:color w:val="C45911" w:themeColor="accent2" w:themeShade="BF"/>
-        </w:rPr>
+      </w:pPr>
+      <w:r>
         <w:t>H01 – revised static text</w:t>
       </w:r>
     </w:p>
@@ -10851,100 +10653,67 @@
           <w:ilvl w:val="1"/>
           <w:numId w:val="58"/>
         </w:numPr>
-        <w:rPr>
-          <w:color w:val="C45911" w:themeColor="accent2" w:themeShade="BF"/>
-        </w:rPr>
-      </w:pPr>
-      <w:r>
-        <w:rPr>
-          <w:color w:val="C45911" w:themeColor="accent2" w:themeShade="BF"/>
-        </w:rPr>
+      </w:pPr>
+      <w:r>
         <w:t xml:space="preserve">If </w:t>
       </w:r>
       <w:proofErr w:type="gramStart"/>
       <w:r>
-        <w:rPr>
-          <w:color w:val="C45911" w:themeColor="accent2" w:themeShade="BF"/>
-        </w:rPr>
         <w:t xml:space="preserve">a Time Delay Relay is </w:t>
       </w:r>
       <w:r>
         <w:rPr>
           <w:b/>
-          <w:color w:val="C45911" w:themeColor="accent2" w:themeShade="BF"/>
         </w:rPr>
         <w:t>specified by the Directory of Certified Product Performance</w:t>
       </w:r>
       <w:r>
-        <w:rPr>
-          <w:color w:val="C45911" w:themeColor="accent2" w:themeShade="BF"/>
-        </w:rPr>
         <w:t xml:space="preserve"> </w:t>
       </w:r>
       <w:r>
         <w:rPr>
           <w:strike/>
-          <w:color w:val="C45911" w:themeColor="accent2" w:themeShade="BF"/>
         </w:rPr>
         <w:t>required by the directory used to certify product performance</w:t>
       </w:r>
       <w:proofErr w:type="gramEnd"/>
       <w:r>
-        <w:rPr>
-          <w:color w:val="C45911" w:themeColor="accent2" w:themeShade="BF"/>
-        </w:rPr>
         <w:t xml:space="preserve">, the responsible </w:t>
       </w:r>
       <w:r>
         <w:rPr>
           <w:strike/>
-          <w:color w:val="C45911" w:themeColor="accent2" w:themeShade="BF"/>
         </w:rPr>
         <w:t>party</w:t>
       </w:r>
       <w:r>
-        <w:rPr>
-          <w:color w:val="C45911" w:themeColor="accent2" w:themeShade="BF"/>
-        </w:rPr>
         <w:t xml:space="preserve"> </w:t>
       </w:r>
       <w:r>
         <w:rPr>
           <w:b/>
-          <w:color w:val="C45911" w:themeColor="accent2" w:themeShade="BF"/>
         </w:rPr>
         <w:t>person</w:t>
       </w:r>
       <w:r>
-        <w:rPr>
-          <w:color w:val="C45911" w:themeColor="accent2" w:themeShade="BF"/>
-        </w:rPr>
         <w:t xml:space="preserve"> certifies by signing </w:t>
       </w:r>
       <w:r>
         <w:rPr>
           <w:strike/>
-          <w:color w:val="C45911" w:themeColor="accent2" w:themeShade="BF"/>
         </w:rPr>
         <w:t>below</w:t>
       </w:r>
       <w:r>
-        <w:rPr>
-          <w:color w:val="C45911" w:themeColor="accent2" w:themeShade="BF"/>
-        </w:rPr>
         <w:t xml:space="preserve"> </w:t>
       </w:r>
       <w:r>
         <w:rPr>
           <w:b/>
-          <w:color w:val="C45911" w:themeColor="accent2" w:themeShade="BF"/>
         </w:rPr>
         <w:t>this compliance document</w:t>
       </w:r>
       <w:r>
-        <w:rPr>
-          <w:color w:val="C45911" w:themeColor="accent2" w:themeShade="BF"/>
-        </w:rPr>
         <w:t xml:space="preserve"> that the Time Delay Relay is installed and has been tested to operate correctly according to the protocols of RA3.4.3.</w:t>
       </w:r>
     </w:p>
@@ -10955,14 +10724,8 @@
           <w:ilvl w:val="0"/>
           <w:numId w:val="58"/>
         </w:numPr>
-        <w:rPr>
-          <w:color w:val="C45911" w:themeColor="accent2" w:themeShade="BF"/>
-        </w:rPr>
-      </w:pPr>
-      <w:r>
-        <w:rPr>
-          <w:color w:val="C45911" w:themeColor="accent2" w:themeShade="BF"/>
-        </w:rPr>
+      </w:pPr>
+      <w:r>
         <w:t>Section I header – revised pseudo code</w:t>
       </w:r>
     </w:p>
@@ -10973,40 +10736,26 @@
           <w:ilvl w:val="1"/>
           <w:numId w:val="58"/>
         </w:numPr>
-        <w:rPr>
-          <w:color w:val="C45911" w:themeColor="accent2" w:themeShade="BF"/>
-        </w:rPr>
-      </w:pPr>
-      <w:r>
-        <w:rPr>
-          <w:color w:val="C45911" w:themeColor="accent2" w:themeShade="BF"/>
-        </w:rPr>
+      </w:pPr>
+      <w:r>
         <w:t xml:space="preserve">&lt;&lt;if </w:t>
       </w:r>
       <w:r>
         <w:rPr>
           <w:strike/>
-          <w:color w:val="C45911" w:themeColor="accent2" w:themeShade="BF"/>
         </w:rPr>
         <w:t>A11</w:t>
       </w:r>
       <w:r>
-        <w:rPr>
-          <w:color w:val="C45911" w:themeColor="accent2" w:themeShade="BF"/>
-        </w:rPr>
         <w:t xml:space="preserve"> </w:t>
       </w:r>
       <w:r>
         <w:rPr>
           <w:b/>
-          <w:color w:val="C45911" w:themeColor="accent2" w:themeShade="BF"/>
         </w:rPr>
         <w:t>A10</w:t>
       </w:r>
       <w:r>
-        <w:rPr>
-          <w:color w:val="C45911" w:themeColor="accent2" w:themeShade="BF"/>
-        </w:rPr>
         <w:t xml:space="preserve"> equal to "No" then display the "section does not apply" message; else display Table H&gt;&gt;</w:t>
       </w:r>
     </w:p>
@@ -11017,14 +10766,8 @@
           <w:ilvl w:val="0"/>
           <w:numId w:val="58"/>
         </w:numPr>
-        <w:rPr>
-          <w:color w:val="C45911" w:themeColor="accent2" w:themeShade="BF"/>
-        </w:rPr>
-      </w:pPr>
-      <w:r>
-        <w:rPr>
-          <w:color w:val="C45911" w:themeColor="accent2" w:themeShade="BF"/>
-        </w:rPr>
+      </w:pPr>
+      <w:r>
         <w:t>I01 – revised static text</w:t>
       </w:r>
     </w:p>
@@ -11035,114 +10778,77 @@
           <w:ilvl w:val="1"/>
           <w:numId w:val="58"/>
         </w:numPr>
-        <w:rPr>
-          <w:color w:val="C45911" w:themeColor="accent2" w:themeShade="BF"/>
-        </w:rPr>
-      </w:pPr>
-      <w:r>
-        <w:rPr>
-          <w:color w:val="C45911" w:themeColor="accent2" w:themeShade="BF"/>
-        </w:rPr>
+      </w:pPr>
+      <w:r>
         <w:lastRenderedPageBreak/>
         <w:t xml:space="preserve">If </w:t>
       </w:r>
       <w:proofErr w:type="gramStart"/>
       <w:r>
-        <w:rPr>
-          <w:color w:val="C45911" w:themeColor="accent2" w:themeShade="BF"/>
-        </w:rPr>
         <w:t xml:space="preserve">a TXV is </w:t>
       </w:r>
       <w:r>
         <w:rPr>
           <w:b/>
-          <w:color w:val="C45911" w:themeColor="accent2" w:themeShade="BF"/>
         </w:rPr>
         <w:t>specified by the Directory of Certified Product Performance</w:t>
       </w:r>
       <w:r>
-        <w:rPr>
-          <w:color w:val="C45911" w:themeColor="accent2" w:themeShade="BF"/>
-        </w:rPr>
         <w:t xml:space="preserve"> </w:t>
       </w:r>
       <w:r>
         <w:rPr>
           <w:strike/>
-          <w:color w:val="C45911" w:themeColor="accent2" w:themeShade="BF"/>
         </w:rPr>
         <w:t>required by the directory used to certify product performance</w:t>
       </w:r>
       <w:proofErr w:type="gramEnd"/>
       <w:r>
-        <w:rPr>
-          <w:color w:val="C45911" w:themeColor="accent2" w:themeShade="BF"/>
-        </w:rPr>
         <w:t xml:space="preserve">, the responsible </w:t>
       </w:r>
       <w:r>
         <w:rPr>
           <w:strike/>
-          <w:color w:val="C45911" w:themeColor="accent2" w:themeShade="BF"/>
         </w:rPr>
         <w:t>party</w:t>
       </w:r>
       <w:r>
-        <w:rPr>
-          <w:color w:val="C45911" w:themeColor="accent2" w:themeShade="BF"/>
-        </w:rPr>
         <w:t xml:space="preserve"> </w:t>
       </w:r>
       <w:r>
         <w:rPr>
           <w:b/>
-          <w:color w:val="C45911" w:themeColor="accent2" w:themeShade="BF"/>
         </w:rPr>
         <w:t>person</w:t>
       </w:r>
       <w:r>
-        <w:rPr>
-          <w:color w:val="C45911" w:themeColor="accent2" w:themeShade="BF"/>
-        </w:rPr>
         <w:t xml:space="preserve"> certifies by signing </w:t>
       </w:r>
       <w:r>
         <w:rPr>
           <w:strike/>
-          <w:color w:val="C45911" w:themeColor="accent2" w:themeShade="BF"/>
         </w:rPr>
         <w:t>below</w:t>
       </w:r>
       <w:r>
-        <w:rPr>
-          <w:color w:val="C45911" w:themeColor="accent2" w:themeShade="BF"/>
-        </w:rPr>
         <w:t xml:space="preserve"> </w:t>
       </w:r>
       <w:r>
         <w:rPr>
           <w:b/>
-          <w:color w:val="C45911" w:themeColor="accent2" w:themeShade="BF"/>
         </w:rPr>
         <w:t xml:space="preserve">this compliance document </w:t>
       </w:r>
       <w:r>
-        <w:rPr>
-          <w:color w:val="C45911" w:themeColor="accent2" w:themeShade="BF"/>
-        </w:rPr>
         <w:t xml:space="preserve">that the TXV is properly installed and has been visually verified, including proper placement of </w:t>
       </w:r>
       <w:r>
         <w:rPr>
           <w:b/>
-          <w:color w:val="C45911" w:themeColor="accent2" w:themeShade="BF"/>
         </w:rPr>
         <w:t>the</w:t>
       </w:r>
       <w:r>
-        <w:rPr>
-          <w:color w:val="C45911" w:themeColor="accent2" w:themeShade="BF"/>
-        </w:rPr>
         <w:t xml:space="preserve"> sensing bulb.</w:t>
       </w:r>
     </w:p>
@@ -23400,14 +23106,10 @@
           <w:numId w:val="28"/>
         </w:numPr>
         <w:spacing w:after="0"/>
-        <w:rPr>
-          <w:color w:val="C45911" w:themeColor="accent2" w:themeShade="BF"/>
-        </w:rPr>
       </w:pPr>
       <w:r>
         <w:rPr>
           <w:rFonts w:eastAsia="Times New Roman"/>
-          <w:color w:val="C45911" w:themeColor="accent2" w:themeShade="BF"/>
         </w:rPr>
         <w:t>C02 – revised pseudo code</w:t>
       </w:r>
@@ -23420,14 +23122,8 @@
           <w:numId w:val="28"/>
         </w:numPr>
         <w:spacing w:after="0"/>
-        <w:rPr>
-          <w:color w:val="C45911" w:themeColor="accent2" w:themeShade="BF"/>
-        </w:rPr>
-      </w:pPr>
-      <w:r>
-        <w:rPr>
-          <w:color w:val="C45911" w:themeColor="accent2" w:themeShade="BF"/>
-        </w:rPr>
+      </w:pPr>
+      <w:r>
         <w:t xml:space="preserve">&lt;&lt;If B05=No, then autofill from B03; </w:t>
       </w:r>
     </w:p>
@@ -23435,21 +23131,14 @@
       <w:pPr>
         <w:spacing w:after="0"/>
         <w:ind w:left="1440"/>
-        <w:rPr>
-          <w:color w:val="C45911" w:themeColor="accent2" w:themeShade="BF"/>
-        </w:rPr>
       </w:pPr>
       <w:r>
         <w:rPr>
           <w:strike/>
-          <w:color w:val="C45911" w:themeColor="accent2" w:themeShade="BF"/>
         </w:rPr>
         <w:t>Else user input</w:t>
       </w:r>
       <w:r>
-        <w:rPr>
-          <w:color w:val="C45911" w:themeColor="accent2" w:themeShade="BF"/>
-        </w:rPr>
         <w:t xml:space="preserve"> but allow user to override only if ≥ B03; Else user input &gt;&gt;</w:t>
       </w:r>
     </w:p>
@@ -23797,14 +23486,8 @@
           <w:numId w:val="28"/>
         </w:numPr>
         <w:spacing w:after="0"/>
-        <w:rPr>
-          <w:color w:val="C45911" w:themeColor="accent2" w:themeShade="BF"/>
-        </w:rPr>
-      </w:pPr>
-      <w:r>
-        <w:rPr>
-          <w:color w:val="C45911" w:themeColor="accent2" w:themeShade="BF"/>
-        </w:rPr>
+      </w:pPr>
+      <w:r>
         <w:t>E02 – revised schema</w:t>
       </w:r>
     </w:p>
@@ -23818,19 +23501,14 @@
         <w:spacing w:after="0"/>
         <w:rPr>
           <w:i/>
-          <w:color w:val="C45911" w:themeColor="accent2" w:themeShade="BF"/>
-        </w:rPr>
-      </w:pPr>
-      <w:r>
-        <w:rPr>
-          <w:color w:val="C45911" w:themeColor="accent2" w:themeShade="BF"/>
-        </w:rPr>
+        </w:rPr>
+      </w:pPr>
+      <w:r>
         <w:t xml:space="preserve">Add display terms for </w:t>
       </w:r>
       <w:r>
         <w:rPr>
           <w:i/>
-          <w:color w:val="C45911" w:themeColor="accent2" w:themeShade="BF"/>
         </w:rPr>
         <w:t>home automation system, alternative plumbing, and rainwater catchment system</w:t>
       </w:r>
@@ -24009,14 +23687,8 @@
           <w:numId w:val="29"/>
         </w:numPr>
         <w:spacing w:after="0"/>
-        <w:rPr>
-          <w:color w:val="C45911" w:themeColor="accent2" w:themeShade="BF"/>
-        </w:rPr>
-      </w:pPr>
-      <w:r>
-        <w:rPr>
-          <w:color w:val="C45911" w:themeColor="accent2" w:themeShade="BF"/>
-        </w:rPr>
+      </w:pPr>
+      <w:r>
         <w:t>A07 – revised static text</w:t>
       </w:r>
     </w:p>
@@ -24028,34 +23700,23 @@
           <w:numId w:val="29"/>
         </w:numPr>
         <w:spacing w:after="0"/>
-        <w:rPr>
-          <w:color w:val="C45911" w:themeColor="accent2" w:themeShade="BF"/>
-        </w:rPr>
       </w:pPr>
       <w:r>
         <w:rPr>
           <w:strike/>
-          <w:color w:val="C45911" w:themeColor="accent2" w:themeShade="BF"/>
         </w:rPr>
         <w:t>Compliance Manager</w:t>
       </w:r>
       <w:r>
-        <w:rPr>
-          <w:color w:val="C45911" w:themeColor="accent2" w:themeShade="BF"/>
-        </w:rPr>
         <w:t xml:space="preserve"> </w:t>
       </w:r>
       <w:r>
         <w:rPr>
           <w:b/>
-          <w:color w:val="C45911" w:themeColor="accent2" w:themeShade="BF"/>
         </w:rPr>
         <w:t>Software</w:t>
       </w:r>
       <w:r>
-        <w:rPr>
-          <w:color w:val="C45911" w:themeColor="accent2" w:themeShade="BF"/>
-        </w:rPr>
         <w:t xml:space="preserve"> Version:</w:t>
       </w:r>
     </w:p>
@@ -24067,14 +23728,8 @@
           <w:numId w:val="29"/>
         </w:numPr>
         <w:spacing w:after="0"/>
-        <w:rPr>
-          <w:color w:val="C45911" w:themeColor="accent2" w:themeShade="BF"/>
-        </w:rPr>
-      </w:pPr>
-      <w:r>
-        <w:rPr>
-          <w:color w:val="C45911" w:themeColor="accent2" w:themeShade="BF"/>
-        </w:rPr>
+      </w:pPr>
+      <w:r>
         <w:t>A09 – revised static text</w:t>
       </w:r>
     </w:p>
@@ -24086,27 +23741,19 @@
           <w:numId w:val="29"/>
         </w:numPr>
         <w:spacing w:after="0"/>
-        <w:rPr>
-          <w:color w:val="C45911" w:themeColor="accent2" w:themeShade="BF"/>
-        </w:rPr>
       </w:pPr>
       <w:r>
         <w:rPr>
           <w:strike/>
-          <w:color w:val="C45911" w:themeColor="accent2" w:themeShade="BF"/>
         </w:rPr>
         <w:t>Software Version</w:t>
       </w:r>
       <w:r>
-        <w:rPr>
-          <w:color w:val="C45911" w:themeColor="accent2" w:themeShade="BF"/>
-        </w:rPr>
         <w:t xml:space="preserve"> </w:t>
       </w:r>
       <w:r>
         <w:rPr>
           <w:b/>
-          <w:color w:val="C45911" w:themeColor="accent2" w:themeShade="BF"/>
         </w:rPr>
         <w:t>Front Orientation (</w:t>
       </w:r>
@@ -24114,7 +23761,6 @@
       <w:r>
         <w:rPr>
           <w:b/>
-          <w:color w:val="C45911" w:themeColor="accent2" w:themeShade="BF"/>
         </w:rPr>
         <w:t>deg</w:t>
       </w:r>
@@ -24122,14 +23768,10 @@
       <w:r>
         <w:rPr>
           <w:b/>
-          <w:color w:val="C45911" w:themeColor="accent2" w:themeShade="BF"/>
         </w:rPr>
         <w:t>/cardinal)</w:t>
       </w:r>
       <w:r>
-        <w:rPr>
-          <w:color w:val="C45911" w:themeColor="accent2" w:themeShade="BF"/>
-        </w:rPr>
         <w:t>:</w:t>
       </w:r>
     </w:p>
@@ -24141,14 +23783,8 @@
           <w:numId w:val="29"/>
         </w:numPr>
         <w:spacing w:after="0"/>
-        <w:rPr>
-          <w:color w:val="C45911" w:themeColor="accent2" w:themeShade="BF"/>
-        </w:rPr>
-      </w:pPr>
-      <w:r>
-        <w:rPr>
-          <w:color w:val="C45911" w:themeColor="accent2" w:themeShade="BF"/>
-        </w:rPr>
+      </w:pPr>
+      <w:r>
         <w:t>A11 – revised static text</w:t>
       </w:r>
     </w:p>
@@ -24160,14 +23796,10 @@
           <w:numId w:val="29"/>
         </w:numPr>
         <w:spacing w:after="0"/>
-        <w:rPr>
-          <w:color w:val="C45911" w:themeColor="accent2" w:themeShade="BF"/>
-        </w:rPr>
       </w:pPr>
       <w:r>
         <w:rPr>
           <w:strike/>
-          <w:color w:val="C45911" w:themeColor="accent2" w:themeShade="BF"/>
         </w:rPr>
         <w:t>Building Front Orientation (</w:t>
       </w:r>
@@ -24175,7 +23807,6 @@
       <w:r>
         <w:rPr>
           <w:strike/>
-          <w:color w:val="C45911" w:themeColor="accent2" w:themeShade="BF"/>
         </w:rPr>
         <w:t>deg</w:t>
       </w:r>
@@ -24183,27 +23814,19 @@
       <w:r>
         <w:rPr>
           <w:strike/>
-          <w:color w:val="C45911" w:themeColor="accent2" w:themeShade="BF"/>
         </w:rPr>
         <w:t>)</w:t>
       </w:r>
       <w:r>
-        <w:rPr>
-          <w:color w:val="C45911" w:themeColor="accent2" w:themeShade="BF"/>
-        </w:rPr>
         <w:t xml:space="preserve"> </w:t>
       </w:r>
       <w:r>
         <w:rPr>
           <w:b/>
-          <w:color w:val="C45911" w:themeColor="accent2" w:themeShade="BF"/>
         </w:rPr>
         <w:t>Number of Dwelling Units</w:t>
       </w:r>
       <w:r>
-        <w:rPr>
-          <w:color w:val="C45911" w:themeColor="accent2" w:themeShade="BF"/>
-        </w:rPr>
         <w:t>:</w:t>
       </w:r>
     </w:p>
@@ -24215,14 +23838,8 @@
           <w:numId w:val="29"/>
         </w:numPr>
         <w:spacing w:after="0"/>
-        <w:rPr>
-          <w:color w:val="C45911" w:themeColor="accent2" w:themeShade="BF"/>
-        </w:rPr>
-      </w:pPr>
-      <w:r>
-        <w:rPr>
-          <w:color w:val="C45911" w:themeColor="accent2" w:themeShade="BF"/>
-        </w:rPr>
+      </w:pPr>
+      <w:r>
         <w:t>A13 – revised static text</w:t>
       </w:r>
     </w:p>
@@ -24234,40 +23851,26 @@
           <w:numId w:val="29"/>
         </w:numPr>
         <w:spacing w:after="0"/>
-        <w:rPr>
-          <w:color w:val="C45911" w:themeColor="accent2" w:themeShade="BF"/>
-        </w:rPr>
-      </w:pPr>
-      <w:r>
-        <w:rPr>
-          <w:color w:val="C45911" w:themeColor="accent2" w:themeShade="BF"/>
-        </w:rPr>
+      </w:pPr>
+      <w:r>
         <w:t xml:space="preserve">Number of </w:t>
       </w:r>
       <w:r>
         <w:rPr>
           <w:strike/>
-          <w:color w:val="C45911" w:themeColor="accent2" w:themeShade="BF"/>
         </w:rPr>
         <w:t>Dwelling Units</w:t>
       </w:r>
       <w:r>
-        <w:rPr>
-          <w:color w:val="C45911" w:themeColor="accent2" w:themeShade="BF"/>
-        </w:rPr>
         <w:t xml:space="preserve"> </w:t>
       </w:r>
       <w:r>
         <w:rPr>
           <w:b/>
-          <w:color w:val="C45911" w:themeColor="accent2" w:themeShade="BF"/>
         </w:rPr>
         <w:t>Bedrooms</w:t>
       </w:r>
       <w:r>
-        <w:rPr>
-          <w:color w:val="C45911" w:themeColor="accent2" w:themeShade="BF"/>
-        </w:rPr>
         <w:t>:</w:t>
       </w:r>
     </w:p>
@@ -24279,14 +23882,8 @@
           <w:numId w:val="29"/>
         </w:numPr>
         <w:spacing w:after="0"/>
-        <w:rPr>
-          <w:color w:val="C45911" w:themeColor="accent2" w:themeShade="BF"/>
-        </w:rPr>
-      </w:pPr>
-      <w:r>
-        <w:rPr>
-          <w:color w:val="C45911" w:themeColor="accent2" w:themeShade="BF"/>
-        </w:rPr>
+      </w:pPr>
+      <w:r>
         <w:t>A14 – revised static text</w:t>
       </w:r>
     </w:p>
@@ -24298,28 +23895,20 @@
           <w:numId w:val="29"/>
         </w:numPr>
         <w:spacing w:after="0"/>
-        <w:rPr>
-          <w:color w:val="C45911" w:themeColor="accent2" w:themeShade="BF"/>
-        </w:rPr>
       </w:pPr>
       <w:r>
         <w:rPr>
           <w:strike/>
-          <w:color w:val="C45911" w:themeColor="accent2" w:themeShade="BF"/>
         </w:rPr>
         <w:t>Total</w:t>
       </w:r>
       <w:r>
         <w:rPr>
           <w:b/>
-          <w:color w:val="C45911" w:themeColor="accent2" w:themeShade="BF"/>
         </w:rPr>
         <w:t xml:space="preserve"> New</w:t>
       </w:r>
       <w:r>
-        <w:rPr>
-          <w:color w:val="C45911" w:themeColor="accent2" w:themeShade="BF"/>
-        </w:rPr>
         <w:t xml:space="preserve"> Conditioned Floor Area(ft2):</w:t>
       </w:r>
     </w:p>
@@ -24331,14 +23920,8 @@
           <w:numId w:val="29"/>
         </w:numPr>
         <w:spacing w:after="0"/>
-        <w:rPr>
-          <w:color w:val="C45911" w:themeColor="accent2" w:themeShade="BF"/>
-        </w:rPr>
-      </w:pPr>
-      <w:r>
-        <w:rPr>
-          <w:color w:val="C45911" w:themeColor="accent2" w:themeShade="BF"/>
-        </w:rPr>
+      </w:pPr>
+      <w:r>
         <w:t>A15 – revised static text</w:t>
       </w:r>
     </w:p>
@@ -24350,40 +23933,26 @@
           <w:numId w:val="29"/>
         </w:numPr>
         <w:spacing w:after="0"/>
-        <w:rPr>
-          <w:color w:val="C45911" w:themeColor="accent2" w:themeShade="BF"/>
-        </w:rPr>
-      </w:pPr>
-      <w:r>
-        <w:rPr>
-          <w:color w:val="C45911" w:themeColor="accent2" w:themeShade="BF"/>
-        </w:rPr>
+      </w:pPr>
+      <w:r>
         <w:t xml:space="preserve">Number of </w:t>
       </w:r>
       <w:r>
         <w:rPr>
           <w:strike/>
-          <w:color w:val="C45911" w:themeColor="accent2" w:themeShade="BF"/>
         </w:rPr>
         <w:t>Zones</w:t>
       </w:r>
       <w:r>
-        <w:rPr>
-          <w:color w:val="C45911" w:themeColor="accent2" w:themeShade="BF"/>
-        </w:rPr>
         <w:t xml:space="preserve"> </w:t>
       </w:r>
       <w:r>
         <w:rPr>
           <w:b/>
-          <w:color w:val="C45911" w:themeColor="accent2" w:themeShade="BF"/>
         </w:rPr>
         <w:t>Stories</w:t>
       </w:r>
       <w:r>
-        <w:rPr>
-          <w:color w:val="C45911" w:themeColor="accent2" w:themeShade="BF"/>
-        </w:rPr>
         <w:t>:</w:t>
       </w:r>
     </w:p>
@@ -24395,14 +23964,8 @@
           <w:numId w:val="29"/>
         </w:numPr>
         <w:spacing w:after="0"/>
-        <w:rPr>
-          <w:color w:val="C45911" w:themeColor="accent2" w:themeShade="BF"/>
-        </w:rPr>
-      </w:pPr>
-      <w:r>
-        <w:rPr>
-          <w:color w:val="C45911" w:themeColor="accent2" w:themeShade="BF"/>
-        </w:rPr>
+      </w:pPr>
+      <w:r>
         <w:t>A16 – revised static text</w:t>
       </w:r>
     </w:p>
@@ -24414,34 +23977,23 @@
           <w:numId w:val="29"/>
         </w:numPr>
         <w:spacing w:after="0"/>
-        <w:rPr>
-          <w:color w:val="C45911" w:themeColor="accent2" w:themeShade="BF"/>
-        </w:rPr>
       </w:pPr>
       <w:r>
         <w:rPr>
           <w:strike/>
-          <w:color w:val="C45911" w:themeColor="accent2" w:themeShade="BF"/>
         </w:rPr>
         <w:t>Slab</w:t>
       </w:r>
       <w:r>
-        <w:rPr>
-          <w:color w:val="C45911" w:themeColor="accent2" w:themeShade="BF"/>
-        </w:rPr>
         <w:t xml:space="preserve"> </w:t>
       </w:r>
       <w:r>
         <w:rPr>
           <w:b/>
-          <w:color w:val="C45911" w:themeColor="accent2" w:themeShade="BF"/>
         </w:rPr>
         <w:t>Existing Conditioned Floor</w:t>
       </w:r>
       <w:r>
-        <w:rPr>
-          <w:color w:val="C45911" w:themeColor="accent2" w:themeShade="BF"/>
-        </w:rPr>
         <w:t xml:space="preserve"> Area (ft2):</w:t>
       </w:r>
     </w:p>
@@ -24453,14 +24005,8 @@
           <w:numId w:val="29"/>
         </w:numPr>
         <w:spacing w:after="0"/>
-        <w:rPr>
-          <w:color w:val="C45911" w:themeColor="accent2" w:themeShade="BF"/>
-        </w:rPr>
-      </w:pPr>
-      <w:r>
-        <w:rPr>
-          <w:color w:val="C45911" w:themeColor="accent2" w:themeShade="BF"/>
-        </w:rPr>
+      </w:pPr>
+      <w:r>
         <w:t>A17 – revised static text</w:t>
       </w:r>
     </w:p>
@@ -24472,34 +24018,23 @@
           <w:numId w:val="29"/>
         </w:numPr>
         <w:spacing w:after="0"/>
-        <w:rPr>
-          <w:color w:val="C45911" w:themeColor="accent2" w:themeShade="BF"/>
-        </w:rPr>
       </w:pPr>
       <w:r>
         <w:rPr>
           <w:strike/>
-          <w:color w:val="C45911" w:themeColor="accent2" w:themeShade="BF"/>
         </w:rPr>
         <w:t>Number of Stories in Building</w:t>
       </w:r>
       <w:r>
-        <w:rPr>
-          <w:color w:val="C45911" w:themeColor="accent2" w:themeShade="BF"/>
-        </w:rPr>
         <w:t xml:space="preserve"> </w:t>
       </w:r>
       <w:r>
         <w:rPr>
           <w:b/>
-          <w:color w:val="C45911" w:themeColor="accent2" w:themeShade="BF"/>
         </w:rPr>
         <w:t>Fenestration Average U-factor</w:t>
       </w:r>
       <w:r>
-        <w:rPr>
-          <w:color w:val="C45911" w:themeColor="accent2" w:themeShade="BF"/>
-        </w:rPr>
         <w:t>:</w:t>
       </w:r>
     </w:p>
@@ -24511,14 +24046,8 @@
           <w:numId w:val="29"/>
         </w:numPr>
         <w:spacing w:after="0"/>
-        <w:rPr>
-          <w:color w:val="C45911" w:themeColor="accent2" w:themeShade="BF"/>
-        </w:rPr>
-      </w:pPr>
-      <w:r>
-        <w:rPr>
-          <w:color w:val="C45911" w:themeColor="accent2" w:themeShade="BF"/>
-        </w:rPr>
+      </w:pPr>
+      <w:r>
         <w:t>A18 – revised static text</w:t>
       </w:r>
     </w:p>
@@ -24530,34 +24059,23 @@
           <w:numId w:val="29"/>
         </w:numPr>
         <w:spacing w:after="0"/>
-        <w:rPr>
-          <w:color w:val="C45911" w:themeColor="accent2" w:themeShade="BF"/>
-        </w:rPr>
       </w:pPr>
       <w:r>
         <w:rPr>
           <w:strike/>
-          <w:color w:val="C45911" w:themeColor="accent2" w:themeShade="BF"/>
         </w:rPr>
         <w:t>Addition</w:t>
       </w:r>
       <w:r>
-        <w:rPr>
-          <w:color w:val="C45911" w:themeColor="accent2" w:themeShade="BF"/>
-        </w:rPr>
         <w:t xml:space="preserve"> </w:t>
       </w:r>
       <w:r>
         <w:rPr>
           <w:b/>
-          <w:color w:val="C45911" w:themeColor="accent2" w:themeShade="BF"/>
         </w:rPr>
         <w:t>Total</w:t>
       </w:r>
       <w:r>
-        <w:rPr>
-          <w:color w:val="C45911" w:themeColor="accent2" w:themeShade="BF"/>
-        </w:rPr>
         <w:t xml:space="preserve"> Conditioned Floor Area (ft2):</w:t>
       </w:r>
     </w:p>
@@ -24569,14 +24087,8 @@
           <w:numId w:val="29"/>
         </w:numPr>
         <w:spacing w:after="0"/>
-        <w:rPr>
-          <w:color w:val="C45911" w:themeColor="accent2" w:themeShade="BF"/>
-        </w:rPr>
-      </w:pPr>
-      <w:r>
-        <w:rPr>
-          <w:color w:val="C45911" w:themeColor="accent2" w:themeShade="BF"/>
-        </w:rPr>
+      </w:pPr>
+      <w:r>
         <w:t>A19 – revised static text</w:t>
       </w:r>
     </w:p>
@@ -24588,27 +24100,19 @@
           <w:numId w:val="29"/>
         </w:numPr>
         <w:spacing w:after="0"/>
-        <w:rPr>
-          <w:color w:val="C45911" w:themeColor="accent2" w:themeShade="BF"/>
-        </w:rPr>
       </w:pPr>
       <w:r>
         <w:rPr>
           <w:strike/>
-          <w:color w:val="C45911" w:themeColor="accent2" w:themeShade="BF"/>
         </w:rPr>
         <w:t>Natural Gas Available? (Yes/No)</w:t>
       </w:r>
       <w:r>
-        <w:rPr>
-          <w:color w:val="C45911" w:themeColor="accent2" w:themeShade="BF"/>
-        </w:rPr>
         <w:t xml:space="preserve"> </w:t>
       </w:r>
       <w:r>
         <w:rPr>
           <w:b/>
-          <w:color w:val="C45911" w:themeColor="accent2" w:themeShade="BF"/>
         </w:rPr>
         <w:t>Glazing Percentage (</w:t>
       </w:r>
@@ -24616,7 +24120,6 @@
       <w:r>
         <w:rPr>
           <w:b/>
-          <w:color w:val="C45911" w:themeColor="accent2" w:themeShade="BF"/>
         </w:rPr>
         <w:t>%</w:t>
       </w:r>
@@ -24624,14 +24127,10 @@
       <w:r>
         <w:rPr>
           <w:b/>
-          <w:color w:val="C45911" w:themeColor="accent2" w:themeShade="BF"/>
         </w:rPr>
         <w:t>)</w:t>
       </w:r>
       <w:r>
-        <w:rPr>
-          <w:color w:val="C45911" w:themeColor="accent2" w:themeShade="BF"/>
-        </w:rPr>
         <w:t>:</w:t>
       </w:r>
     </w:p>
@@ -24645,9 +24144,6 @@
         <w:spacing w:after="0"/>
       </w:pPr>
       <w:r>
-        <w:rPr>
-          <w:color w:val="C45911" w:themeColor="accent2" w:themeShade="BF"/>
-        </w:rPr>
         <w:t>A20 and A21 – deleted row</w:t>
       </w:r>
     </w:p>
@@ -25307,6 +24803,12 @@
       </w:pPr>
     </w:p>
     <w:sectPr>
+      <w:headerReference w:type="even" r:id="rId10"/>
+      <w:headerReference w:type="default" r:id="rId11"/>
+      <w:footerReference w:type="even" r:id="rId12"/>
+      <w:footerReference w:type="default" r:id="rId13"/>
+      <w:headerReference w:type="first" r:id="rId14"/>
+      <w:footerReference w:type="first" r:id="rId15"/>
       <w:pgSz w:w="12240" w:h="15840"/>
       <w:pgMar w:top="1440" w:right="1440" w:bottom="1440" w:left="1440" w:header="720" w:footer="720" w:gutter="0"/>
       <w:cols w:space="720"/>
@@ -25341,6 +24843,164 @@
 <w15:commentsEx xmlns:wpc="http://schemas.microsoft.com/office/word/2010/wordprocessingCanvas" xmlns:cx="http://schemas.microsoft.com/office/drawing/2014/chartex" xmlns:cx1="http://schemas.microsoft.com/office/drawing/2015/9/8/chartex" xmlns:mc="http://schemas.openxmlformats.org/markup-compatibility/2006" xmlns:o="urn:schemas-microsoft-com:office:office" xmlns:r="http://schemas.openxmlformats.org/officeDocument/2006/relationships" xmlns:m="http://schemas.openxmlformats.org/officeDocument/2006/math" xmlns:v="urn:schemas-microsoft-com:vml" xmlns:wp14="http://schemas.microsoft.com/office/word/2010/wordprocessingDrawing" xmlns:wp="http://schemas.openxmlformats.org/drawingml/2006/wordprocessingDrawing" xmlns:w10="urn:schemas-microsoft-com:office:word" xmlns:w="http://schemas.openxmlformats.org/wordprocessingml/2006/main" xmlns:w14="http://schemas.microsoft.com/office/word/2010/wordml" xmlns:w15="http://schemas.microsoft.com/office/word/2012/wordml" xmlns:w16se="http://schemas.microsoft.com/office/word/2015/wordml/symex" xmlns:wpg="http://schemas.microsoft.com/office/word/2010/wordprocessingGroup" xmlns:wpi="http://schemas.microsoft.com/office/word/2010/wordprocessingInk" xmlns:wne="http://schemas.microsoft.com/office/word/2006/wordml" xmlns:wps="http://schemas.microsoft.com/office/word/2010/wordprocessingShape" mc:Ignorable="w14 w15 w16se wp14">
   <w15:commentEx w15:paraId="75A0F7CA" w15:done="0"/>
 </w15:commentsEx>
+</file>
+
+<file path=word/endnotes.xml><?xml version="1.0" encoding="utf-8"?>
+<w:endnotes xmlns:wpc="http://schemas.microsoft.com/office/word/2010/wordprocessingCanvas" xmlns:cx="http://schemas.microsoft.com/office/drawing/2014/chartex" xmlns:cx1="http://schemas.microsoft.com/office/drawing/2015/9/8/chartex" xmlns:mc="http://schemas.openxmlformats.org/markup-compatibility/2006" xmlns:o="urn:schemas-microsoft-com:office:office" xmlns:r="http://schemas.openxmlformats.org/officeDocument/2006/relationships" xmlns:m="http://schemas.openxmlformats.org/officeDocument/2006/math" xmlns:v="urn:schemas-microsoft-com:vml" xmlns:wp14="http://schemas.microsoft.com/office/word/2010/wordprocessingDrawing" xmlns:wp="http://schemas.openxmlformats.org/drawingml/2006/wordprocessingDrawing" xmlns:w10="urn:schemas-microsoft-com:office:word" xmlns:w="http://schemas.openxmlformats.org/wordprocessingml/2006/main" xmlns:w14="http://schemas.microsoft.com/office/word/2010/wordml" xmlns:w15="http://schemas.microsoft.com/office/word/2012/wordml" xmlns:w16se="http://schemas.microsoft.com/office/word/2015/wordml/symex" xmlns:wpg="http://schemas.microsoft.com/office/word/2010/wordprocessingGroup" xmlns:wpi="http://schemas.microsoft.com/office/word/2010/wordprocessingInk" xmlns:wne="http://schemas.microsoft.com/office/word/2006/wordml" xmlns:wps="http://schemas.microsoft.com/office/word/2010/wordprocessingShape" mc:Ignorable="w14 w15 w16se wp14">
+  <w:endnote w:type="separator" w:id="-1">
+    <w:p>
+      <w:pPr>
+        <w:spacing w:after="0" w:line="240" w:lineRule="auto"/>
+      </w:pPr>
+      <w:r>
+        <w:separator/>
+      </w:r>
+    </w:p>
+  </w:endnote>
+  <w:endnote w:type="continuationSeparator" w:id="0">
+    <w:p>
+      <w:pPr>
+        <w:spacing w:after="0" w:line="240" w:lineRule="auto"/>
+      </w:pPr>
+      <w:r>
+        <w:continuationSeparator/>
+      </w:r>
+    </w:p>
+  </w:endnote>
+</w:endnotes>
+</file>
+
+<file path=word/footer1.xml><?xml version="1.0" encoding="utf-8"?>
+<w:ftr xmlns:wpc="http://schemas.microsoft.com/office/word/2010/wordprocessingCanvas" xmlns:cx="http://schemas.microsoft.com/office/drawing/2014/chartex" xmlns:cx1="http://schemas.microsoft.com/office/drawing/2015/9/8/chartex" xmlns:mc="http://schemas.openxmlformats.org/markup-compatibility/2006" xmlns:o="urn:schemas-microsoft-com:office:office" xmlns:r="http://schemas.openxmlformats.org/officeDocument/2006/relationships" xmlns:m="http://schemas.openxmlformats.org/officeDocument/2006/math" xmlns:v="urn:schemas-microsoft-com:vml" xmlns:wp14="http://schemas.microsoft.com/office/word/2010/wordprocessingDrawing" xmlns:wp="http://schemas.openxmlformats.org/drawingml/2006/wordprocessingDrawing" xmlns:w10="urn:schemas-microsoft-com:office:word" xmlns:w="http://schemas.openxmlformats.org/wordprocessingml/2006/main" xmlns:w14="http://schemas.microsoft.com/office/word/2010/wordml" xmlns:w15="http://schemas.microsoft.com/office/word/2012/wordml" xmlns:w16se="http://schemas.microsoft.com/office/word/2015/wordml/symex" xmlns:wpg="http://schemas.microsoft.com/office/word/2010/wordprocessingGroup" xmlns:wpi="http://schemas.microsoft.com/office/word/2010/wordprocessingInk" xmlns:wne="http://schemas.microsoft.com/office/word/2006/wordml" xmlns:wps="http://schemas.microsoft.com/office/word/2010/wordprocessingShape" mc:Ignorable="w14 w15 w16se wp14">
+  <w:p>
+    <w:pPr>
+      <w:pStyle w:val="Footer"/>
+    </w:pPr>
+  </w:p>
+</w:ftr>
+</file>
+
+<file path=word/footer2.xml><?xml version="1.0" encoding="utf-8"?>
+<w:ftr xmlns:wpc="http://schemas.microsoft.com/office/word/2010/wordprocessingCanvas" xmlns:cx="http://schemas.microsoft.com/office/drawing/2014/chartex" xmlns:cx1="http://schemas.microsoft.com/office/drawing/2015/9/8/chartex" xmlns:mc="http://schemas.openxmlformats.org/markup-compatibility/2006" xmlns:o="urn:schemas-microsoft-com:office:office" xmlns:r="http://schemas.openxmlformats.org/officeDocument/2006/relationships" xmlns:m="http://schemas.openxmlformats.org/officeDocument/2006/math" xmlns:v="urn:schemas-microsoft-com:vml" xmlns:wp14="http://schemas.microsoft.com/office/word/2010/wordprocessingDrawing" xmlns:wp="http://schemas.openxmlformats.org/drawingml/2006/wordprocessingDrawing" xmlns:w10="urn:schemas-microsoft-com:office:word" xmlns:w="http://schemas.openxmlformats.org/wordprocessingml/2006/main" xmlns:w14="http://schemas.microsoft.com/office/word/2010/wordml" xmlns:w15="http://schemas.microsoft.com/office/word/2012/wordml" xmlns:w16se="http://schemas.microsoft.com/office/word/2015/wordml/symex" xmlns:wpg="http://schemas.microsoft.com/office/word/2010/wordprocessingGroup" xmlns:wpi="http://schemas.microsoft.com/office/word/2010/wordprocessingInk" xmlns:wne="http://schemas.microsoft.com/office/word/2006/wordml" xmlns:wps="http://schemas.microsoft.com/office/word/2010/wordprocessingShape" mc:Ignorable="w14 w15 w16se wp14">
+  <w:p>
+    <w:pPr>
+      <w:pStyle w:val="Footer"/>
+    </w:pPr>
+  </w:p>
+</w:ftr>
+</file>
+
+<file path=word/footer3.xml><?xml version="1.0" encoding="utf-8"?>
+<w:ftr xmlns:wpc="http://schemas.microsoft.com/office/word/2010/wordprocessingCanvas" xmlns:cx="http://schemas.microsoft.com/office/drawing/2014/chartex" xmlns:cx1="http://schemas.microsoft.com/office/drawing/2015/9/8/chartex" xmlns:mc="http://schemas.openxmlformats.org/markup-compatibility/2006" xmlns:o="urn:schemas-microsoft-com:office:office" xmlns:r="http://schemas.openxmlformats.org/officeDocument/2006/relationships" xmlns:m="http://schemas.openxmlformats.org/officeDocument/2006/math" xmlns:v="urn:schemas-microsoft-com:vml" xmlns:wp14="http://schemas.microsoft.com/office/word/2010/wordprocessingDrawing" xmlns:wp="http://schemas.openxmlformats.org/drawingml/2006/wordprocessingDrawing" xmlns:w10="urn:schemas-microsoft-com:office:word" xmlns:w="http://schemas.openxmlformats.org/wordprocessingml/2006/main" xmlns:w14="http://schemas.microsoft.com/office/word/2010/wordml" xmlns:w15="http://schemas.microsoft.com/office/word/2012/wordml" xmlns:w16se="http://schemas.microsoft.com/office/word/2015/wordml/symex" xmlns:wpg="http://schemas.microsoft.com/office/word/2010/wordprocessingGroup" xmlns:wpi="http://schemas.microsoft.com/office/word/2010/wordprocessingInk" xmlns:wne="http://schemas.microsoft.com/office/word/2006/wordml" xmlns:wps="http://schemas.microsoft.com/office/word/2010/wordprocessingShape" mc:Ignorable="w14 w15 w16se wp14">
+  <w:p>
+    <w:pPr>
+      <w:pStyle w:val="Footer"/>
+    </w:pPr>
+  </w:p>
+</w:ftr>
+</file>
+
+<file path=word/footnotes.xml><?xml version="1.0" encoding="utf-8"?>
+<w:footnotes xmlns:wpc="http://schemas.microsoft.com/office/word/2010/wordprocessingCanvas" xmlns:cx="http://schemas.microsoft.com/office/drawing/2014/chartex" xmlns:cx1="http://schemas.microsoft.com/office/drawing/2015/9/8/chartex" xmlns:mc="http://schemas.openxmlformats.org/markup-compatibility/2006" xmlns:o="urn:schemas-microsoft-com:office:office" xmlns:r="http://schemas.openxmlformats.org/officeDocument/2006/relationships" xmlns:m="http://schemas.openxmlformats.org/officeDocument/2006/math" xmlns:v="urn:schemas-microsoft-com:vml" xmlns:wp14="http://schemas.microsoft.com/office/word/2010/wordprocessingDrawing" xmlns:wp="http://schemas.openxmlformats.org/drawingml/2006/wordprocessingDrawing" xmlns:w10="urn:schemas-microsoft-com:office:word" xmlns:w="http://schemas.openxmlformats.org/wordprocessingml/2006/main" xmlns:w14="http://schemas.microsoft.com/office/word/2010/wordml" xmlns:w15="http://schemas.microsoft.com/office/word/2012/wordml" xmlns:w16se="http://schemas.microsoft.com/office/word/2015/wordml/symex" xmlns:wpg="http://schemas.microsoft.com/office/word/2010/wordprocessingGroup" xmlns:wpi="http://schemas.microsoft.com/office/word/2010/wordprocessingInk" xmlns:wne="http://schemas.microsoft.com/office/word/2006/wordml" xmlns:wps="http://schemas.microsoft.com/office/word/2010/wordprocessingShape" mc:Ignorable="w14 w15 w16se wp14">
+  <w:footnote w:type="separator" w:id="-1">
+    <w:p>
+      <w:pPr>
+        <w:spacing w:after="0" w:line="240" w:lineRule="auto"/>
+      </w:pPr>
+      <w:r>
+        <w:separator/>
+      </w:r>
+    </w:p>
+  </w:footnote>
+  <w:footnote w:type="continuationSeparator" w:id="0">
+    <w:p>
+      <w:pPr>
+        <w:spacing w:after="0" w:line="240" w:lineRule="auto"/>
+      </w:pPr>
+      <w:r>
+        <w:continuationSeparator/>
+      </w:r>
+    </w:p>
+  </w:footnote>
+</w:footnotes>
+</file>
+
+<file path=word/header1.xml><?xml version="1.0" encoding="utf-8"?>
+<w:hdr xmlns:wpc="http://schemas.microsoft.com/office/word/2010/wordprocessingCanvas" xmlns:cx="http://schemas.microsoft.com/office/drawing/2014/chartex" xmlns:cx1="http://schemas.microsoft.com/office/drawing/2015/9/8/chartex" xmlns:mc="http://schemas.openxmlformats.org/markup-compatibility/2006" xmlns:o="urn:schemas-microsoft-com:office:office" xmlns:r="http://schemas.openxmlformats.org/officeDocument/2006/relationships" xmlns:m="http://schemas.openxmlformats.org/officeDocument/2006/math" xmlns:v="urn:schemas-microsoft-com:vml" xmlns:wp14="http://schemas.microsoft.com/office/word/2010/wordprocessingDrawing" xmlns:wp="http://schemas.openxmlformats.org/drawingml/2006/wordprocessingDrawing" xmlns:w10="urn:schemas-microsoft-com:office:word" xmlns:w="http://schemas.openxmlformats.org/wordprocessingml/2006/main" xmlns:w14="http://schemas.microsoft.com/office/word/2010/wordml" xmlns:w15="http://schemas.microsoft.com/office/word/2012/wordml" xmlns:w16se="http://schemas.microsoft.com/office/word/2015/wordml/symex" xmlns:wpg="http://schemas.microsoft.com/office/word/2010/wordprocessingGroup" xmlns:wpi="http://schemas.microsoft.com/office/word/2010/wordprocessingInk" xmlns:wne="http://schemas.microsoft.com/office/word/2006/wordml" xmlns:wps="http://schemas.microsoft.com/office/word/2010/wordprocessingShape" mc:Ignorable="w14 w15 w16se wp14">
+  <w:p>
+    <w:pPr>
+      <w:pStyle w:val="Header"/>
+    </w:pPr>
+  </w:p>
+</w:hdr>
+</file>
+
+<file path=word/header2.xml><?xml version="1.0" encoding="utf-8"?>
+<w:hdr xmlns:wpc="http://schemas.microsoft.com/office/word/2010/wordprocessingCanvas" xmlns:cx="http://schemas.microsoft.com/office/drawing/2014/chartex" xmlns:cx1="http://schemas.microsoft.com/office/drawing/2015/9/8/chartex" xmlns:mc="http://schemas.openxmlformats.org/markup-compatibility/2006" xmlns:o="urn:schemas-microsoft-com:office:office" xmlns:r="http://schemas.openxmlformats.org/officeDocument/2006/relationships" xmlns:m="http://schemas.openxmlformats.org/officeDocument/2006/math" xmlns:v="urn:schemas-microsoft-com:vml" xmlns:wp14="http://schemas.microsoft.com/office/word/2010/wordprocessingDrawing" xmlns:wp="http://schemas.openxmlformats.org/drawingml/2006/wordprocessingDrawing" xmlns:w10="urn:schemas-microsoft-com:office:word" xmlns:w="http://schemas.openxmlformats.org/wordprocessingml/2006/main" xmlns:w14="http://schemas.microsoft.com/office/word/2010/wordml" xmlns:w15="http://schemas.microsoft.com/office/word/2012/wordml" xmlns:w16se="http://schemas.microsoft.com/office/word/2015/wordml/symex" xmlns:wpg="http://schemas.microsoft.com/office/word/2010/wordprocessingGroup" xmlns:wpi="http://schemas.microsoft.com/office/word/2010/wordprocessingInk" xmlns:wne="http://schemas.microsoft.com/office/word/2006/wordml" xmlns:wps="http://schemas.microsoft.com/office/word/2010/wordprocessingShape" mc:Ignorable="w14 w15 w16se wp14">
+  <w:sdt>
+    <w:sdtPr>
+      <w:id w:val="-1863961121"/>
+      <w:docPartObj>
+        <w:docPartGallery w:val="Watermarks"/>
+        <w:docPartUnique/>
+      </w:docPartObj>
+    </w:sdtPr>
+    <w:sdtEndPr/>
+    <w:sdtContent>
+      <w:p>
+        <w:pPr>
+          <w:pStyle w:val="Header"/>
+        </w:pPr>
+        <w:r>
+          <w:rPr>
+            <w:noProof/>
+          </w:rPr>
+          <w:pict w14:anchorId="11F6DB35">
+            <v:shapetype id="_x0000_t136" coordsize="21600,21600" o:spt="136" adj="10800" path="m@7,l@8,m@5,21600l@6,21600e">
+              <v:formulas>
+                <v:f eqn="sum #0 0 10800"/>
+                <v:f eqn="prod #0 2 1"/>
+                <v:f eqn="sum 21600 0 @1"/>
+                <v:f eqn="sum 0 0 @2"/>
+                <v:f eqn="sum 21600 0 @3"/>
+                <v:f eqn="if @0 @3 0"/>
+                <v:f eqn="if @0 21600 @1"/>
+                <v:f eqn="if @0 0 @2"/>
+                <v:f eqn="if @0 @4 21600"/>
+                <v:f eqn="mid @5 @6"/>
+                <v:f eqn="mid @8 @5"/>
+                <v:f eqn="mid @7 @8"/>
+                <v:f eqn="mid @6 @7"/>
+                <v:f eqn="sum @6 0 @5"/>
+              </v:formulas>
+              <v:path textpathok="t" o:connecttype="custom" o:connectlocs="@9,0;@10,10800;@11,21600;@12,10800" o:connectangles="270,180,90,0"/>
+              <v:textpath on="t" fitshape="t"/>
+              <v:handles>
+                <v:h position="#0,bottomRight" xrange="6629,14971"/>
+              </v:handles>
+              <o:lock v:ext="edit" text="t" shapetype="t"/>
+            </v:shapetype>
+            <v:shape id="PowerPlusWaterMarkObject357831064" o:spid="_x0000_s2050" type="#_x0000_t136" style="position:absolute;margin-left:0;margin-top:0;width:412.4pt;height:247.45pt;rotation:315;z-index:-251658752;mso-position-horizontal:center;mso-position-horizontal-relative:margin;mso-position-vertical:center;mso-position-vertical-relative:margin" o:allowincell="f" fillcolor="silver" stroked="f">
+              <v:fill opacity=".5"/>
+              <v:textpath style="font-family:&quot;Calibri&quot;;font-size:1pt" string="DRAFT"/>
+              <w10:wrap anchorx="margin" anchory="margin"/>
+            </v:shape>
+          </w:pict>
+        </w:r>
+      </w:p>
+    </w:sdtContent>
+  </w:sdt>
+</w:hdr>
+</file>
+
+<file path=word/header3.xml><?xml version="1.0" encoding="utf-8"?>
+<w:hdr xmlns:wpc="http://schemas.microsoft.com/office/word/2010/wordprocessingCanvas" xmlns:cx="http://schemas.microsoft.com/office/drawing/2014/chartex" xmlns:cx1="http://schemas.microsoft.com/office/drawing/2015/9/8/chartex" xmlns:mc="http://schemas.openxmlformats.org/markup-compatibility/2006" xmlns:o="urn:schemas-microsoft-com:office:office" xmlns:r="http://schemas.openxmlformats.org/officeDocument/2006/relationships" xmlns:m="http://schemas.openxmlformats.org/officeDocument/2006/math" xmlns:v="urn:schemas-microsoft-com:vml" xmlns:wp14="http://schemas.microsoft.com/office/word/2010/wordprocessingDrawing" xmlns:wp="http://schemas.openxmlformats.org/drawingml/2006/wordprocessingDrawing" xmlns:w10="urn:schemas-microsoft-com:office:word" xmlns:w="http://schemas.openxmlformats.org/wordprocessingml/2006/main" xmlns:w14="http://schemas.microsoft.com/office/word/2010/wordml" xmlns:w15="http://schemas.microsoft.com/office/word/2012/wordml" xmlns:w16se="http://schemas.microsoft.com/office/word/2015/wordml/symex" xmlns:wpg="http://schemas.microsoft.com/office/word/2010/wordprocessingGroup" xmlns:wpi="http://schemas.microsoft.com/office/word/2010/wordprocessingInk" xmlns:wne="http://schemas.microsoft.com/office/word/2006/wordml" xmlns:wps="http://schemas.microsoft.com/office/word/2010/wordprocessingShape" mc:Ignorable="w14 w15 w16se wp14">
+  <w:p>
+    <w:pPr>
+      <w:pStyle w:val="Header"/>
+    </w:pPr>
+  </w:p>
+</w:hdr>
 </file>
 
 <file path=word/numbering.xml><?xml version="1.0" encoding="utf-8"?>
@@ -33201,6 +32861,50 @@
       <w:szCs w:val="20"/>
     </w:rPr>
   </w:style>
+  <w:style w:type="paragraph" w:styleId="Header">
+    <w:name w:val="header"/>
+    <w:basedOn w:val="Normal"/>
+    <w:link w:val="HeaderChar"/>
+    <w:uiPriority w:val="99"/>
+    <w:unhideWhenUsed/>
+    <w:rsid w:val="00877E0B"/>
+    <w:pPr>
+      <w:tabs>
+        <w:tab w:val="center" w:pos="4680"/>
+        <w:tab w:val="right" w:pos="9360"/>
+      </w:tabs>
+      <w:spacing w:after="0" w:line="240" w:lineRule="auto"/>
+    </w:pPr>
+  </w:style>
+  <w:style w:type="character" w:customStyle="1" w:styleId="HeaderChar">
+    <w:name w:val="Header Char"/>
+    <w:basedOn w:val="DefaultParagraphFont"/>
+    <w:link w:val="Header"/>
+    <w:uiPriority w:val="99"/>
+    <w:rsid w:val="00877E0B"/>
+  </w:style>
+  <w:style w:type="paragraph" w:styleId="Footer">
+    <w:name w:val="footer"/>
+    <w:basedOn w:val="Normal"/>
+    <w:link w:val="FooterChar"/>
+    <w:uiPriority w:val="99"/>
+    <w:unhideWhenUsed/>
+    <w:rsid w:val="00877E0B"/>
+    <w:pPr>
+      <w:tabs>
+        <w:tab w:val="center" w:pos="4680"/>
+        <w:tab w:val="right" w:pos="9360"/>
+      </w:tabs>
+      <w:spacing w:after="0" w:line="240" w:lineRule="auto"/>
+    </w:pPr>
+  </w:style>
+  <w:style w:type="character" w:customStyle="1" w:styleId="FooterChar">
+    <w:name w:val="Footer Char"/>
+    <w:basedOn w:val="DefaultParagraphFont"/>
+    <w:link w:val="Footer"/>
+    <w:uiPriority w:val="99"/>
+    <w:rsid w:val="00877E0B"/>
+  </w:style>
 </w:styles>
 </file>
 
@@ -33470,7 +33174,7 @@
 </file>
 
 <file path=customXml/itemProps1.xml><?xml version="1.0" encoding="utf-8"?>
-<ds:datastoreItem xmlns:ds="http://schemas.openxmlformats.org/officeDocument/2006/customXml" ds:itemID="{5FD8A03F-B37D-4EAA-86EA-993B42C8249C}">
+<ds:datastoreItem xmlns:ds="http://schemas.openxmlformats.org/officeDocument/2006/customXml" ds:itemID="{ABA78176-4120-411C-B640-697B5A858D29}">
   <ds:schemaRefs>
     <ds:schemaRef ds:uri="http://schemas.openxmlformats.org/officeDocument/2006/bibliography"/>
   </ds:schemaRefs>

</xml_diff>